<commit_message>
use django scripts extensions to run import
</commit_message>
<xml_diff>
--- a/tpl/order.docx
+++ b/tpl/order.docx
@@ -5,56 +5,69 @@
     <w:p>
       <w:pPr>
         <w:pStyle w:val="[Basic Paragraph]"/>
+      </w:pPr>
+    </w:p>
+    <w:p>
+      <w:pPr>
+        <w:pStyle w:val="[Basic Paragraph]"/>
+      </w:pPr>
+    </w:p>
+    <w:p>
+      <w:pPr>
+        <w:pStyle w:val="[Basic Paragraph]"/>
         <w:rPr>
           <w:rFonts w:ascii="Arial" w:cs="Arial" w:hAnsi="Arial" w:eastAsia="Arial"/>
         </w:rPr>
       </w:pPr>
       <w:r>
         <w:rPr>
+          <w:rtl w:val="0"/>
+        </w:rPr>
+        <w:t>ČÍ</w:t>
+      </w:r>
+      <w:r>
+        <w:rPr>
+          <w:rtl w:val="0"/>
+        </w:rPr>
+        <w:t>SLO OBJEDN</w:t>
+      </w:r>
+      <w:r>
+        <w:rPr>
+          <w:rtl w:val="0"/>
+        </w:rPr>
+        <w:t>Á</w:t>
+      </w:r>
+      <w:r>
+        <w:rPr>
+          <w:rtl w:val="0"/>
+        </w:rPr>
+        <w:t>VKY</w:t>
+      </w:r>
+      <w:r>
+        <w:rPr>
           <w:rFonts w:ascii="Arial" w:hAnsi="Arial"/>
           <w:rtl w:val="0"/>
           <w:lang w:val="en-US"/>
         </w:rPr>
-        <w:t>REZERVA</w:t>
-      </w:r>
-      <w:r>
-        <w:rPr>
-          <w:rFonts w:ascii="Arial" w:hAnsi="Arial" w:hint="default"/>
+        <w:t>: {{order_id}}</w:t>
+      </w:r>
+      <w:r>
+        <w:rPr>
+          <w:rFonts w:ascii="Arial" w:cs="Arial" w:hAnsi="Arial" w:eastAsia="Arial"/>
+        </w:rPr>
+        <w:tab/>
+        <w:tab/>
+        <w:tab/>
+        <w:tab/>
+        <w:tab/>
+      </w:r>
+      <w:r>
+        <w:rPr>
+          <w:rFonts w:ascii="Arial" w:hAnsi="Arial"/>
           <w:rtl w:val="0"/>
           <w:lang w:val="en-US"/>
         </w:rPr>
-        <w:t>Č</w:t>
-      </w:r>
-      <w:r>
-        <w:rPr>
-          <w:rFonts w:ascii="Arial" w:hAnsi="Arial"/>
-          <w:rtl w:val="0"/>
-          <w:lang w:val="en-US"/>
-        </w:rPr>
-        <w:t>N</w:t>
-      </w:r>
-      <w:r>
-        <w:rPr>
-          <w:rFonts w:ascii="Arial" w:hAnsi="Arial" w:hint="default"/>
-          <w:rtl w:val="0"/>
-          <w:lang w:val="en-US"/>
-        </w:rPr>
-        <w:t xml:space="preserve">Í </w:t>
-      </w:r>
-      <w:r>
-        <w:rPr>
-          <w:rFonts w:ascii="Arial" w:hAnsi="Arial"/>
-          <w:rtl w:val="0"/>
-          <w:lang w:val="en-US"/>
-        </w:rPr>
-        <w:t xml:space="preserve">KOD: </w:t>
-      </w:r>
-      <w:r>
-        <w:rPr>
-          <w:rFonts w:ascii="Arial" w:hAnsi="Arial"/>
-          <w:rtl w:val="0"/>
-        </w:rPr>
-        <w:t>{{order_id}}</w:t>
+        <w:t>{{client_name}}</w:t>
       </w:r>
     </w:p>
     <w:p>
@@ -63,32 +76,6 @@
         <w:spacing w:line="276" w:lineRule="auto"/>
         <w:rPr>
           <w:rFonts w:ascii="Arial" w:cs="Arial" w:hAnsi="Arial" w:eastAsia="Arial"/>
-        </w:rPr>
-      </w:pPr>
-      <w:r>
-        <w:rPr>
-          <w:rFonts w:ascii="Arial" w:hAnsi="Arial"/>
-          <w:rtl w:val="0"/>
-          <w:lang w:val="en-US"/>
-        </w:rPr>
-        <w:t>DATUM: 26 LEDNA 2018</w:t>
-      </w:r>
-    </w:p>
-    <w:p>
-      <w:pPr>
-        <w:pStyle w:val="[Basic Paragraph]"/>
-        <w:spacing w:line="276" w:lineRule="auto"/>
-        <w:rPr>
-          <w:rFonts w:ascii="Arial" w:cs="Arial" w:hAnsi="Arial" w:eastAsia="Arial"/>
-        </w:rPr>
-      </w:pPr>
-    </w:p>
-    <w:p>
-      <w:pPr>
-        <w:pStyle w:val="[Basic Paragraph]"/>
-        <w:spacing w:line="276" w:lineRule="auto"/>
-        <w:rPr>
-          <w:rFonts w:ascii="Arial" w:cs="Arial" w:hAnsi="Arial" w:eastAsia="Arial"/>
           <w:b w:val="1"/>
           <w:bCs w:val="1"/>
           <w:sz w:val="32"/>
@@ -99,8 +86,38 @@
         <w:rPr>
           <w:rFonts w:ascii="Arial" w:hAnsi="Arial"/>
           <w:rtl w:val="0"/>
-        </w:rPr>
-        <w:t>{{client_name}}</w:t>
+          <w:lang w:val="en-US"/>
+        </w:rPr>
+        <w:t>DATUM</w:t>
+      </w:r>
+      <w:r>
+        <w:rPr>
+          <w:rFonts w:ascii="Arial" w:hAnsi="Arial"/>
+          <w:rtl w:val="0"/>
+        </w:rPr>
+        <w:t xml:space="preserve"> VYSTAVEN</w:t>
+      </w:r>
+      <w:r>
+        <w:rPr>
+          <w:rFonts w:ascii="Arial" w:hAnsi="Arial" w:hint="default"/>
+          <w:rtl w:val="0"/>
+        </w:rPr>
+        <w:t>Í</w:t>
+      </w:r>
+      <w:r>
+        <w:rPr>
+          <w:rFonts w:ascii="Arial" w:hAnsi="Arial"/>
+          <w:rtl w:val="0"/>
+          <w:lang w:val="en-US"/>
+        </w:rPr>
+        <w:t xml:space="preserve">: </w:t>
+      </w:r>
+      <w:r>
+        <w:rPr>
+          <w:rFonts w:ascii="Arial" w:hAnsi="Arial"/>
+          <w:rtl w:val="0"/>
+        </w:rPr>
+        <w:t>{{ order_date }}</w:t>
       </w:r>
     </w:p>
     <w:p>
@@ -128,9 +145,10 @@
         <w:rPr>
           <w:b w:val="1"/>
           <w:bCs w:val="1"/>
-          <w:sz w:val="32"/>
-          <w:szCs w:val="32"/>
-          <w:rtl w:val="0"/>
+          <w:sz w:val="22"/>
+          <w:szCs w:val="22"/>
+          <w:rtl w:val="0"/>
+          <w:lang w:val="en-US"/>
         </w:rPr>
         <w:t>{% for fly in flights %}</w:t>
       </w:r>
@@ -175,41 +193,9 @@
           <w:sz w:val="28"/>
           <w:szCs w:val="28"/>
           <w:rtl w:val="0"/>
-        </w:rPr>
-        <w:t xml:space="preserve">cesty </w:t>
-      </w:r>
-      <w:r>
-        <w:rPr>
-          <w:rFonts w:cs="Arial Unicode MS" w:eastAsia="Arial Unicode MS"/>
-          <w:b w:val="1"/>
-          <w:bCs w:val="1"/>
-          <w:sz w:val="28"/>
-          <w:szCs w:val="28"/>
-          <w:rtl w:val="0"/>
-        </w:rPr>
-        <w:t>{{ fly.start }}</w:t>
-      </w:r>
-      <w:r>
-        <w:rPr>
-          <w:rFonts w:cs="Arial Unicode MS" w:eastAsia="Arial Unicode MS"/>
-          <w:b w:val="1"/>
-          <w:bCs w:val="1"/>
-          <w:sz w:val="28"/>
-          <w:szCs w:val="28"/>
-          <w:rtl w:val="0"/>
-        </w:rPr>
-        <w:t xml:space="preserve"> - </w:t>
-      </w:r>
-      <w:r>
-        <w:rPr>
-          <w:rFonts w:cs="Arial Unicode MS" w:eastAsia="Arial Unicode MS"/>
-          <w:b w:val="1"/>
-          <w:bCs w:val="1"/>
-          <w:sz w:val="28"/>
-          <w:szCs w:val="28"/>
-          <w:rtl w:val="0"/>
-        </w:rPr>
-        <w:t>{{ fly.arrive }}</w:t>
+          <w:lang w:val="en-US"/>
+        </w:rPr>
+        <w:t>cesty {{ fly.start }} - {{ fly.arrive }}</w:t>
       </w:r>
     </w:p>
     <w:p>
@@ -228,9 +214,36 @@
       </w:pPr>
       <w:r>
         <w:rPr>
-          <w:rtl w:val="0"/>
+          <w:sz w:val="22"/>
+          <w:szCs w:val="22"/>
+          <w:rtl w:val="0"/>
+        </w:rPr>
+        <w:t>{{ fly.fly_id }}</w:t>
+      </w:r>
+      <w:r>
+        <w:rPr>
+          <w:sz w:val="22"/>
+          <w:szCs w:val="22"/>
+          <w:rtl w:val="0"/>
+        </w:rPr>
+        <w:t xml:space="preserve"> (</w:t>
+      </w:r>
+      <w:r>
+        <w:rPr>
+          <w:sz w:val="22"/>
+          <w:szCs w:val="22"/>
+          <w:rtl w:val="0"/>
+          <w:lang w:val="en-US"/>
         </w:rPr>
         <w:t>{{ fly.airlines }}</w:t>
+      </w:r>
+      <w:r>
+        <w:rPr>
+          <w:sz w:val="22"/>
+          <w:szCs w:val="22"/>
+          <w:rtl w:val="0"/>
+        </w:rPr>
+        <w:t>)</w:t>
       </w:r>
     </w:p>
     <w:p>
@@ -253,7 +266,72 @@
           <w:szCs w:val="22"/>
           <w:rtl w:val="0"/>
         </w:rPr>
-        <w:t>{{ fly.fly_id }}</w:t>
+        <w:t>{</w:t>
+      </w:r>
+      <w:r>
+        <w:rPr>
+          <w:rtl w:val="0"/>
+        </w:rPr>
+        <w:t>{ fly.start }}</w:t>
+      </w:r>
+      <w:r>
+        <w:rPr>
+          <w:sz w:val="22"/>
+          <w:szCs w:val="22"/>
+          <w:rtl w:val="0"/>
+        </w:rPr>
+        <w:t xml:space="preserve"> </w:t>
+      </w:r>
+      <w:r>
+        <w:rPr>
+          <w:sz w:val="22"/>
+          <w:szCs w:val="22"/>
+        </w:rPr>
+        <w:tab/>
+        <w:tab/>
+        <w:tab/>
+        <w:tab/>
+      </w:r>
+      <w:r>
+        <w:rPr>
+          <w:sz w:val="22"/>
+          <w:szCs w:val="22"/>
+          <w:rtl w:val="0"/>
+        </w:rPr>
+        <w:t>–</w:t>
+      </w:r>
+      <w:r>
+        <w:rPr>
+          <w:sz w:val="22"/>
+          <w:szCs w:val="22"/>
+          <w:rtl w:val="0"/>
+        </w:rPr>
+        <w:t xml:space="preserve">      </w:t>
+      </w:r>
+      <w:r>
+        <w:rPr>
+          <w:sz w:val="22"/>
+          <w:szCs w:val="22"/>
+          <w:rtl w:val="0"/>
+        </w:rPr>
+        <w:t xml:space="preserve"> </w:t>
+      </w:r>
+      <w:r>
+        <w:rPr>
+          <w:sz w:val="22"/>
+          <w:szCs w:val="22"/>
+          <w:rtl w:val="0"/>
+        </w:rPr>
+        <w:t xml:space="preserve">   </w:t>
+      </w:r>
+      <w:r>
+        <w:rPr>
+          <w:sz w:val="22"/>
+          <w:szCs w:val="22"/>
+          <w:rtl w:val="0"/>
+          <w:lang w:val="it-IT"/>
+        </w:rPr>
+        <w:t>{{ fly.arrive}}</w:t>
       </w:r>
     </w:p>
     <w:p>
@@ -265,6 +343,50 @@
           <w:bottom w:val="single" w:color="000000" w:sz="4" w:space="0" w:shadow="0" w:frame="0"/>
           <w:right w:val="single" w:color="000000" w:sz="4" w:space="0" w:shadow="0" w:frame="0"/>
         </w:pBdr>
+        <w:rPr>
+          <w:sz w:val="22"/>
+          <w:szCs w:val="22"/>
+        </w:rPr>
+      </w:pPr>
+      <w:r>
+        <w:rPr>
+          <w:sz w:val="22"/>
+          <w:szCs w:val="22"/>
+          <w:rtl w:val="0"/>
+        </w:rPr>
+        <w:t>{{ fly.start_time }}</w:t>
+      </w:r>
+      <w:r>
+        <w:rPr>
+          <w:sz w:val="22"/>
+          <w:szCs w:val="22"/>
+        </w:rPr>
+        <w:tab/>
+        <w:tab/>
+        <w:tab/>
+        <w:tab/>
+      </w:r>
+      <w:r>
+        <w:rPr>
+          <w:sz w:val="22"/>
+          <w:szCs w:val="22"/>
+          <w:rtl w:val="0"/>
+          <w:lang w:val="en-US"/>
+        </w:rPr>
+        <w:t>{{ fly.arrive_time }}</w:t>
+      </w:r>
+      <w:r>
+        <w:rPr>
+          <w:sz w:val="22"/>
+          <w:szCs w:val="22"/>
+        </w:rPr>
+        <w:tab/>
+        <w:tab/>
+      </w:r>
+    </w:p>
+    <w:p>
+      <w:pPr>
+        <w:pStyle w:val="Default"/>
         <w:rPr>
           <w:sz w:val="22"/>
           <w:szCs w:val="22"/>
@@ -287,25 +409,36 @@
       </w:pPr>
       <w:r>
         <w:rPr>
-          <w:rtl w:val="0"/>
-        </w:rPr>
-        <w:t>{{ fly.start }}</w:t>
-      </w:r>
-      <w:r>
-        <w:rPr>
-          <w:sz w:val="22"/>
-          <w:szCs w:val="22"/>
-          <w:rtl w:val="0"/>
-        </w:rPr>
-        <w:t xml:space="preserve"> –</w:t>
-      </w:r>
-      <w:r>
-        <w:rPr>
-          <w:sz w:val="22"/>
-          <w:szCs w:val="22"/>
-          <w:rtl w:val="0"/>
-        </w:rPr>
-        <w:t xml:space="preserve"> {{ fly.arrive}}</w:t>
+          <w:sz w:val="22"/>
+          <w:szCs w:val="22"/>
+          <w:rtl w:val="0"/>
+        </w:rPr>
+        <w:t>{{ fly.fly_id }}</w:t>
+      </w:r>
+      <w:r>
+        <w:rPr>
+          <w:sz w:val="22"/>
+          <w:szCs w:val="22"/>
+          <w:rtl w:val="0"/>
+        </w:rPr>
+        <w:t xml:space="preserve"> (</w:t>
+      </w:r>
+      <w:r>
+        <w:rPr>
+          <w:sz w:val="22"/>
+          <w:szCs w:val="22"/>
+          <w:rtl w:val="0"/>
+          <w:lang w:val="en-US"/>
+        </w:rPr>
+        <w:t>{{ fly.airlines }}</w:t>
+      </w:r>
+      <w:r>
+        <w:rPr>
+          <w:sz w:val="22"/>
+          <w:szCs w:val="22"/>
+          <w:rtl w:val="0"/>
+        </w:rPr>
+        <w:t>)</w:t>
       </w:r>
     </w:p>
     <w:p>
@@ -328,7 +461,72 @@
           <w:szCs w:val="22"/>
           <w:rtl w:val="0"/>
         </w:rPr>
-        <w:t xml:space="preserve">{{ fly.start_time }} </w:t>
+        <w:t>{</w:t>
+      </w:r>
+      <w:r>
+        <w:rPr>
+          <w:rtl w:val="0"/>
+        </w:rPr>
+        <w:t>{ fly.start }}</w:t>
+      </w:r>
+      <w:r>
+        <w:rPr>
+          <w:sz w:val="22"/>
+          <w:szCs w:val="22"/>
+          <w:rtl w:val="0"/>
+        </w:rPr>
+        <w:t xml:space="preserve"> </w:t>
+      </w:r>
+      <w:r>
+        <w:rPr>
+          <w:sz w:val="22"/>
+          <w:szCs w:val="22"/>
+        </w:rPr>
+        <w:tab/>
+        <w:tab/>
+        <w:tab/>
+        <w:tab/>
+      </w:r>
+      <w:r>
+        <w:rPr>
+          <w:sz w:val="22"/>
+          <w:szCs w:val="22"/>
+          <w:rtl w:val="0"/>
+        </w:rPr>
+        <w:t>–</w:t>
+      </w:r>
+      <w:r>
+        <w:rPr>
+          <w:sz w:val="22"/>
+          <w:szCs w:val="22"/>
+          <w:rtl w:val="0"/>
+        </w:rPr>
+        <w:t xml:space="preserve">      </w:t>
+      </w:r>
+      <w:r>
+        <w:rPr>
+          <w:sz w:val="22"/>
+          <w:szCs w:val="22"/>
+          <w:rtl w:val="0"/>
+        </w:rPr>
+        <w:t xml:space="preserve"> </w:t>
+      </w:r>
+      <w:r>
+        <w:rPr>
+          <w:sz w:val="22"/>
+          <w:szCs w:val="22"/>
+          <w:rtl w:val="0"/>
+        </w:rPr>
+        <w:t xml:space="preserve">   </w:t>
+      </w:r>
+      <w:r>
+        <w:rPr>
+          <w:sz w:val="22"/>
+          <w:szCs w:val="22"/>
+          <w:rtl w:val="0"/>
+          <w:lang w:val="it-IT"/>
+        </w:rPr>
+        <w:t>{{ fly.arrive}}</w:t>
       </w:r>
     </w:p>
     <w:p>
@@ -351,38 +549,1253 @@
           <w:szCs w:val="22"/>
           <w:rtl w:val="0"/>
         </w:rPr>
+        <w:t>{{ fly.start_time }}</w:t>
+      </w:r>
+      <w:r>
+        <w:rPr>
+          <w:sz w:val="22"/>
+          <w:szCs w:val="22"/>
+        </w:rPr>
+        <w:tab/>
+        <w:tab/>
+        <w:tab/>
+        <w:tab/>
+      </w:r>
+      <w:r>
+        <w:rPr>
+          <w:sz w:val="22"/>
+          <w:szCs w:val="22"/>
+          <w:rtl w:val="0"/>
+          <w:lang w:val="en-US"/>
+        </w:rPr>
         <w:t>{{ fly.arrive_time }}</w:t>
+      </w:r>
+      <w:r>
+        <w:rPr>
+          <w:sz w:val="22"/>
+          <w:szCs w:val="22"/>
+        </w:rPr>
+        <w:tab/>
+        <w:tab/>
       </w:r>
     </w:p>
     <w:p>
       <w:pPr>
         <w:pStyle w:val="Default"/>
         <w:rPr>
-          <w:b w:val="1"/>
-          <w:bCs w:val="1"/>
           <w:sz w:val="22"/>
           <w:szCs w:val="22"/>
         </w:rPr>
       </w:pPr>
-      <w:r>
-        <w:rPr>
-          <w:b w:val="1"/>
-          <w:bCs w:val="1"/>
-          <w:sz w:val="22"/>
-          <w:szCs w:val="22"/>
-          <w:rtl w:val="0"/>
-        </w:rPr>
-        <w:t>{% endfor %}</w:t>
-      </w:r>
     </w:p>
     <w:p>
       <w:pPr>
         <w:pStyle w:val="Default"/>
-        <w:rPr>
+        <w:pBdr>
+          <w:top w:val="single" w:color="000000" w:sz="4" w:space="0" w:shadow="0" w:frame="0"/>
+          <w:left w:val="single" w:color="000000" w:sz="4" w:space="0" w:shadow="0" w:frame="0"/>
+          <w:bottom w:val="single" w:color="000000" w:sz="4" w:space="0" w:shadow="0" w:frame="0"/>
+          <w:right w:val="single" w:color="000000" w:sz="4" w:space="0" w:shadow="0" w:frame="0"/>
+        </w:pBdr>
+        <w:rPr>
+          <w:sz w:val="22"/>
+          <w:szCs w:val="22"/>
+        </w:rPr>
+      </w:pPr>
+      <w:r>
+        <w:rPr>
+          <w:sz w:val="22"/>
+          <w:szCs w:val="22"/>
+          <w:rtl w:val="0"/>
+        </w:rPr>
+        <w:t>{{ fly.fly_id }}</w:t>
+      </w:r>
+      <w:r>
+        <w:rPr>
+          <w:sz w:val="22"/>
+          <w:szCs w:val="22"/>
+          <w:rtl w:val="0"/>
+        </w:rPr>
+        <w:t xml:space="preserve"> (</w:t>
+      </w:r>
+      <w:r>
+        <w:rPr>
+          <w:sz w:val="22"/>
+          <w:szCs w:val="22"/>
+          <w:rtl w:val="0"/>
+          <w:lang w:val="en-US"/>
+        </w:rPr>
+        <w:t>{{ fly.airlines }}</w:t>
+      </w:r>
+      <w:r>
+        <w:rPr>
+          <w:sz w:val="22"/>
+          <w:szCs w:val="22"/>
+          <w:rtl w:val="0"/>
+        </w:rPr>
+        <w:t>)</w:t>
+      </w:r>
+    </w:p>
+    <w:p>
+      <w:pPr>
+        <w:pStyle w:val="Default"/>
+        <w:pBdr>
+          <w:top w:val="single" w:color="000000" w:sz="4" w:space="0" w:shadow="0" w:frame="0"/>
+          <w:left w:val="single" w:color="000000" w:sz="4" w:space="0" w:shadow="0" w:frame="0"/>
+          <w:bottom w:val="single" w:color="000000" w:sz="4" w:space="0" w:shadow="0" w:frame="0"/>
+          <w:right w:val="single" w:color="000000" w:sz="4" w:space="0" w:shadow="0" w:frame="0"/>
+        </w:pBdr>
+        <w:rPr>
+          <w:sz w:val="22"/>
+          <w:szCs w:val="22"/>
+        </w:rPr>
+      </w:pPr>
+      <w:r>
+        <w:rPr>
+          <w:sz w:val="22"/>
+          <w:szCs w:val="22"/>
+          <w:rtl w:val="0"/>
+        </w:rPr>
+        <w:t>{</w:t>
+      </w:r>
+      <w:r>
+        <w:rPr>
+          <w:rtl w:val="0"/>
+        </w:rPr>
+        <w:t>{ fly.start }}</w:t>
+      </w:r>
+      <w:r>
+        <w:rPr>
+          <w:sz w:val="22"/>
+          <w:szCs w:val="22"/>
+          <w:rtl w:val="0"/>
+        </w:rPr>
+        <w:t xml:space="preserve"> </w:t>
+      </w:r>
+      <w:r>
+        <w:rPr>
+          <w:sz w:val="22"/>
+          <w:szCs w:val="22"/>
+        </w:rPr>
+        <w:tab/>
+        <w:tab/>
+        <w:tab/>
+        <w:tab/>
+      </w:r>
+      <w:r>
+        <w:rPr>
+          <w:sz w:val="22"/>
+          <w:szCs w:val="22"/>
+          <w:rtl w:val="0"/>
+        </w:rPr>
+        <w:t>–</w:t>
+      </w:r>
+      <w:r>
+        <w:rPr>
+          <w:sz w:val="22"/>
+          <w:szCs w:val="22"/>
+          <w:rtl w:val="0"/>
+        </w:rPr>
+        <w:t xml:space="preserve">      </w:t>
+      </w:r>
+      <w:r>
+        <w:rPr>
+          <w:sz w:val="22"/>
+          <w:szCs w:val="22"/>
+          <w:rtl w:val="0"/>
+        </w:rPr>
+        <w:t xml:space="preserve"> </w:t>
+      </w:r>
+      <w:r>
+        <w:rPr>
+          <w:sz w:val="22"/>
+          <w:szCs w:val="22"/>
+          <w:rtl w:val="0"/>
+        </w:rPr>
+        <w:t xml:space="preserve">   </w:t>
+      </w:r>
+      <w:r>
+        <w:rPr>
+          <w:sz w:val="22"/>
+          <w:szCs w:val="22"/>
+          <w:rtl w:val="0"/>
+          <w:lang w:val="it-IT"/>
+        </w:rPr>
+        <w:t>{{ fly.arrive}}</w:t>
+      </w:r>
+    </w:p>
+    <w:p>
+      <w:pPr>
+        <w:pStyle w:val="Default"/>
+        <w:pBdr>
+          <w:top w:val="single" w:color="000000" w:sz="4" w:space="0" w:shadow="0" w:frame="0"/>
+          <w:left w:val="single" w:color="000000" w:sz="4" w:space="0" w:shadow="0" w:frame="0"/>
+          <w:bottom w:val="single" w:color="000000" w:sz="4" w:space="0" w:shadow="0" w:frame="0"/>
+          <w:right w:val="single" w:color="000000" w:sz="4" w:space="0" w:shadow="0" w:frame="0"/>
+        </w:pBdr>
+        <w:rPr>
+          <w:sz w:val="22"/>
+          <w:szCs w:val="22"/>
+        </w:rPr>
+      </w:pPr>
+      <w:r>
+        <w:rPr>
+          <w:sz w:val="22"/>
+          <w:szCs w:val="22"/>
+          <w:rtl w:val="0"/>
+        </w:rPr>
+        <w:t>{{ fly.start_time }}</w:t>
+      </w:r>
+      <w:r>
+        <w:rPr>
+          <w:sz w:val="22"/>
+          <w:szCs w:val="22"/>
+        </w:rPr>
+        <w:tab/>
+        <w:tab/>
+        <w:tab/>
+        <w:tab/>
+      </w:r>
+      <w:r>
+        <w:rPr>
+          <w:sz w:val="22"/>
+          <w:szCs w:val="22"/>
+          <w:rtl w:val="0"/>
+          <w:lang w:val="en-US"/>
+        </w:rPr>
+        <w:t>{{ fly.arrive_time }}</w:t>
+      </w:r>
+      <w:r>
+        <w:rPr>
+          <w:sz w:val="22"/>
+          <w:szCs w:val="22"/>
+        </w:rPr>
+        <w:tab/>
+        <w:tab/>
+      </w:r>
+    </w:p>
+    <w:p>
+      <w:pPr>
+        <w:pStyle w:val="Default"/>
+        <w:rPr>
+          <w:sz w:val="22"/>
+          <w:szCs w:val="22"/>
+        </w:rPr>
+      </w:pPr>
+      <w:r>
+        <w:rPr>
+          <w:rFonts w:cs="Arial Unicode MS" w:eastAsia="Arial Unicode MS"/>
           <w:b w:val="1"/>
           <w:bCs w:val="1"/>
           <w:sz w:val="28"/>
           <w:szCs w:val="28"/>
+          <w:rtl w:val="0"/>
+        </w:rPr>
+        <w:t>Itiner</w:t>
+      </w:r>
+      <w:r>
+        <w:rPr>
+          <w:rFonts w:cs="Arial Unicode MS" w:eastAsia="Arial Unicode MS" w:hint="default"/>
+          <w:b w:val="1"/>
+          <w:bCs w:val="1"/>
+          <w:sz w:val="28"/>
+          <w:szCs w:val="28"/>
+          <w:rtl w:val="0"/>
+        </w:rPr>
+        <w:t xml:space="preserve">ář </w:t>
+      </w:r>
+      <w:r>
+        <w:rPr>
+          <w:rFonts w:cs="Arial Unicode MS" w:eastAsia="Arial Unicode MS"/>
+          <w:b w:val="1"/>
+          <w:bCs w:val="1"/>
+          <w:sz w:val="28"/>
+          <w:szCs w:val="28"/>
+          <w:rtl w:val="0"/>
+          <w:lang w:val="en-US"/>
+        </w:rPr>
+        <w:t>cesty {{ fly.start }} - {{ fly.arrive }}</w:t>
+      </w:r>
+    </w:p>
+    <w:p>
+      <w:pPr>
+        <w:pStyle w:val="Default"/>
+        <w:pBdr>
+          <w:top w:val="single" w:color="000000" w:sz="4" w:space="0" w:shadow="0" w:frame="0"/>
+          <w:left w:val="single" w:color="000000" w:sz="4" w:space="0" w:shadow="0" w:frame="0"/>
+          <w:bottom w:val="single" w:color="000000" w:sz="4" w:space="0" w:shadow="0" w:frame="0"/>
+          <w:right w:val="single" w:color="000000" w:sz="4" w:space="0" w:shadow="0" w:frame="0"/>
+        </w:pBdr>
+        <w:rPr>
+          <w:sz w:val="22"/>
+          <w:szCs w:val="22"/>
+        </w:rPr>
+      </w:pPr>
+      <w:r>
+        <w:rPr>
+          <w:sz w:val="22"/>
+          <w:szCs w:val="22"/>
+          <w:rtl w:val="0"/>
+        </w:rPr>
+        <w:t>{{ fly.fly_id }}</w:t>
+      </w:r>
+      <w:r>
+        <w:rPr>
+          <w:sz w:val="22"/>
+          <w:szCs w:val="22"/>
+          <w:rtl w:val="0"/>
+        </w:rPr>
+        <w:t xml:space="preserve"> (</w:t>
+      </w:r>
+      <w:r>
+        <w:rPr>
+          <w:sz w:val="22"/>
+          <w:szCs w:val="22"/>
+          <w:rtl w:val="0"/>
+          <w:lang w:val="en-US"/>
+        </w:rPr>
+        <w:t>{{ fly.airlines }}</w:t>
+      </w:r>
+      <w:r>
+        <w:rPr>
+          <w:sz w:val="22"/>
+          <w:szCs w:val="22"/>
+          <w:rtl w:val="0"/>
+        </w:rPr>
+        <w:t>)</w:t>
+      </w:r>
+    </w:p>
+    <w:p>
+      <w:pPr>
+        <w:pStyle w:val="Default"/>
+        <w:pBdr>
+          <w:top w:val="single" w:color="000000" w:sz="4" w:space="0" w:shadow="0" w:frame="0"/>
+          <w:left w:val="single" w:color="000000" w:sz="4" w:space="0" w:shadow="0" w:frame="0"/>
+          <w:bottom w:val="single" w:color="000000" w:sz="4" w:space="0" w:shadow="0" w:frame="0"/>
+          <w:right w:val="single" w:color="000000" w:sz="4" w:space="0" w:shadow="0" w:frame="0"/>
+        </w:pBdr>
+        <w:rPr>
+          <w:sz w:val="22"/>
+          <w:szCs w:val="22"/>
+        </w:rPr>
+      </w:pPr>
+      <w:r>
+        <w:rPr>
+          <w:sz w:val="22"/>
+          <w:szCs w:val="22"/>
+          <w:rtl w:val="0"/>
+        </w:rPr>
+        <w:t>{</w:t>
+      </w:r>
+      <w:r>
+        <w:rPr>
+          <w:rtl w:val="0"/>
+        </w:rPr>
+        <w:t>{ fly.start }}</w:t>
+      </w:r>
+      <w:r>
+        <w:rPr>
+          <w:sz w:val="22"/>
+          <w:szCs w:val="22"/>
+          <w:rtl w:val="0"/>
+        </w:rPr>
+        <w:t xml:space="preserve"> </w:t>
+      </w:r>
+      <w:r>
+        <w:rPr>
+          <w:sz w:val="22"/>
+          <w:szCs w:val="22"/>
+          <w:rtl w:val="0"/>
+        </w:rPr>
+        <w:tab/>
+        <w:tab/>
+        <w:tab/>
+        <w:tab/>
+        <w:t xml:space="preserve">      </w:t>
+      </w:r>
+      <w:r>
+        <w:rPr>
+          <w:sz w:val="22"/>
+          <w:szCs w:val="22"/>
+          <w:rtl w:val="0"/>
+        </w:rPr>
+        <w:t xml:space="preserve"> </w:t>
+      </w:r>
+      <w:r>
+        <w:rPr>
+          <w:sz w:val="22"/>
+          <w:szCs w:val="22"/>
+          <w:rtl w:val="0"/>
+        </w:rPr>
+        <w:t xml:space="preserve">    </w:t>
+      </w:r>
+      <w:r>
+        <w:rPr>
+          <w:sz w:val="22"/>
+          <w:szCs w:val="22"/>
+          <w:rtl w:val="0"/>
+          <w:lang w:val="it-IT"/>
+        </w:rPr>
+        <w:t>{{ fly.arrive}}</w:t>
+      </w:r>
+    </w:p>
+    <w:p>
+      <w:pPr>
+        <w:pStyle w:val="Default"/>
+        <w:pBdr>
+          <w:top w:val="single" w:color="000000" w:sz="4" w:space="0" w:shadow="0" w:frame="0"/>
+          <w:left w:val="single" w:color="000000" w:sz="4" w:space="0" w:shadow="0" w:frame="0"/>
+          <w:bottom w:val="single" w:color="000000" w:sz="4" w:space="0" w:shadow="0" w:frame="0"/>
+          <w:right w:val="single" w:color="000000" w:sz="4" w:space="0" w:shadow="0" w:frame="0"/>
+        </w:pBdr>
+        <w:rPr>
+          <w:sz w:val="22"/>
+          <w:szCs w:val="22"/>
+        </w:rPr>
+      </w:pPr>
+      <w:r>
+        <w:rPr>
+          <w:sz w:val="22"/>
+          <w:szCs w:val="22"/>
+          <w:rtl w:val="0"/>
+        </w:rPr>
+        <w:t>{{ fly.start_time }}</w:t>
+      </w:r>
+      <w:r>
+        <w:rPr>
+          <w:sz w:val="22"/>
+          <w:szCs w:val="22"/>
+        </w:rPr>
+        <w:tab/>
+        <w:tab/>
+        <w:tab/>
+        <w:tab/>
+      </w:r>
+      <w:r>
+        <w:rPr>
+          <w:sz w:val="22"/>
+          <w:szCs w:val="22"/>
+          <w:rtl w:val="0"/>
+          <w:lang w:val="en-US"/>
+        </w:rPr>
+        <w:t>{{ fly.arrive_time }}</w:t>
+      </w:r>
+      <w:r>
+        <w:rPr>
+          <w:sz w:val="22"/>
+          <w:szCs w:val="22"/>
+        </w:rPr>
+        <w:tab/>
+        <w:tab/>
+      </w:r>
+    </w:p>
+    <w:p>
+      <w:pPr>
+        <w:pStyle w:val="Default"/>
+        <w:rPr>
+          <w:sz w:val="22"/>
+          <w:szCs w:val="22"/>
+        </w:rPr>
+      </w:pPr>
+    </w:p>
+    <w:p>
+      <w:pPr>
+        <w:pStyle w:val="Default"/>
+        <w:pBdr>
+          <w:top w:val="single" w:color="000000" w:sz="4" w:space="0" w:shadow="0" w:frame="0"/>
+          <w:left w:val="single" w:color="000000" w:sz="4" w:space="0" w:shadow="0" w:frame="0"/>
+          <w:bottom w:val="single" w:color="000000" w:sz="4" w:space="0" w:shadow="0" w:frame="0"/>
+          <w:right w:val="single" w:color="000000" w:sz="4" w:space="0" w:shadow="0" w:frame="0"/>
+        </w:pBdr>
+        <w:rPr>
+          <w:sz w:val="22"/>
+          <w:szCs w:val="22"/>
+        </w:rPr>
+      </w:pPr>
+      <w:r>
+        <w:rPr>
+          <w:sz w:val="22"/>
+          <w:szCs w:val="22"/>
+          <w:rtl w:val="0"/>
+        </w:rPr>
+        <w:t>{{ fly.fly_id }}</w:t>
+      </w:r>
+      <w:r>
+        <w:rPr>
+          <w:sz w:val="22"/>
+          <w:szCs w:val="22"/>
+          <w:rtl w:val="0"/>
+        </w:rPr>
+        <w:t xml:space="preserve"> (</w:t>
+      </w:r>
+      <w:r>
+        <w:rPr>
+          <w:sz w:val="22"/>
+          <w:szCs w:val="22"/>
+          <w:rtl w:val="0"/>
+          <w:lang w:val="en-US"/>
+        </w:rPr>
+        <w:t>{{ fly.airlines }}</w:t>
+      </w:r>
+      <w:r>
+        <w:rPr>
+          <w:sz w:val="22"/>
+          <w:szCs w:val="22"/>
+          <w:rtl w:val="0"/>
+        </w:rPr>
+        <w:t>)</w:t>
+      </w:r>
+    </w:p>
+    <w:p>
+      <w:pPr>
+        <w:pStyle w:val="Default"/>
+        <w:pBdr>
+          <w:top w:val="single" w:color="000000" w:sz="4" w:space="0" w:shadow="0" w:frame="0"/>
+          <w:left w:val="single" w:color="000000" w:sz="4" w:space="0" w:shadow="0" w:frame="0"/>
+          <w:bottom w:val="single" w:color="000000" w:sz="4" w:space="0" w:shadow="0" w:frame="0"/>
+          <w:right w:val="single" w:color="000000" w:sz="4" w:space="0" w:shadow="0" w:frame="0"/>
+        </w:pBdr>
+        <w:rPr>
+          <w:sz w:val="22"/>
+          <w:szCs w:val="22"/>
+        </w:rPr>
+      </w:pPr>
+      <w:r>
+        <w:rPr>
+          <w:sz w:val="22"/>
+          <w:szCs w:val="22"/>
+          <w:rtl w:val="0"/>
+        </w:rPr>
+        <w:t>{</w:t>
+      </w:r>
+      <w:r>
+        <w:rPr>
+          <w:rtl w:val="0"/>
+        </w:rPr>
+        <w:t>{ fly.start }}</w:t>
+      </w:r>
+      <w:r>
+        <w:rPr>
+          <w:sz w:val="22"/>
+          <w:szCs w:val="22"/>
+          <w:rtl w:val="0"/>
+        </w:rPr>
+        <w:t xml:space="preserve"> </w:t>
+      </w:r>
+      <w:r>
+        <w:rPr>
+          <w:sz w:val="22"/>
+          <w:szCs w:val="22"/>
+        </w:rPr>
+        <w:tab/>
+        <w:tab/>
+        <w:tab/>
+        <w:tab/>
+      </w:r>
+      <w:r>
+        <w:rPr>
+          <w:sz w:val="22"/>
+          <w:szCs w:val="22"/>
+          <w:rtl w:val="0"/>
+        </w:rPr>
+        <w:t>–</w:t>
+      </w:r>
+      <w:r>
+        <w:rPr>
+          <w:sz w:val="22"/>
+          <w:szCs w:val="22"/>
+          <w:rtl w:val="0"/>
+        </w:rPr>
+        <w:t xml:space="preserve">      </w:t>
+      </w:r>
+      <w:r>
+        <w:rPr>
+          <w:sz w:val="22"/>
+          <w:szCs w:val="22"/>
+          <w:rtl w:val="0"/>
+        </w:rPr>
+        <w:t xml:space="preserve"> </w:t>
+      </w:r>
+      <w:r>
+        <w:rPr>
+          <w:sz w:val="22"/>
+          <w:szCs w:val="22"/>
+          <w:rtl w:val="0"/>
+        </w:rPr>
+        <w:t xml:space="preserve">   </w:t>
+      </w:r>
+      <w:r>
+        <w:rPr>
+          <w:sz w:val="22"/>
+          <w:szCs w:val="22"/>
+          <w:rtl w:val="0"/>
+          <w:lang w:val="it-IT"/>
+        </w:rPr>
+        <w:t>{{ fly.arrive}}</w:t>
+      </w:r>
+    </w:p>
+    <w:p>
+      <w:pPr>
+        <w:pStyle w:val="Default"/>
+        <w:pBdr>
+          <w:top w:val="single" w:color="000000" w:sz="4" w:space="0" w:shadow="0" w:frame="0"/>
+          <w:left w:val="single" w:color="000000" w:sz="4" w:space="0" w:shadow="0" w:frame="0"/>
+          <w:bottom w:val="single" w:color="000000" w:sz="4" w:space="0" w:shadow="0" w:frame="0"/>
+          <w:right w:val="single" w:color="000000" w:sz="4" w:space="0" w:shadow="0" w:frame="0"/>
+        </w:pBdr>
+        <w:rPr>
+          <w:sz w:val="22"/>
+          <w:szCs w:val="22"/>
+        </w:rPr>
+      </w:pPr>
+      <w:r>
+        <w:rPr>
+          <w:sz w:val="22"/>
+          <w:szCs w:val="22"/>
+          <w:rtl w:val="0"/>
+        </w:rPr>
+        <w:t>{{ fly.start_time }}</w:t>
+      </w:r>
+      <w:r>
+        <w:rPr>
+          <w:sz w:val="22"/>
+          <w:szCs w:val="22"/>
+        </w:rPr>
+        <w:tab/>
+        <w:tab/>
+        <w:tab/>
+        <w:tab/>
+      </w:r>
+      <w:r>
+        <w:rPr>
+          <w:sz w:val="22"/>
+          <w:szCs w:val="22"/>
+          <w:rtl w:val="0"/>
+          <w:lang w:val="en-US"/>
+        </w:rPr>
+        <w:t>{{ fly.arrive_time }}</w:t>
+      </w:r>
+      <w:r>
+        <w:rPr>
+          <w:sz w:val="22"/>
+          <w:szCs w:val="22"/>
+        </w:rPr>
+        <w:tab/>
+        <w:tab/>
+      </w:r>
+    </w:p>
+    <w:p>
+      <w:pPr>
+        <w:pStyle w:val="Default"/>
+        <w:rPr>
+          <w:sz w:val="22"/>
+          <w:szCs w:val="22"/>
+        </w:rPr>
+      </w:pPr>
+    </w:p>
+    <w:p>
+      <w:pPr>
+        <w:pStyle w:val="Default"/>
+        <w:pBdr>
+          <w:top w:val="single" w:color="000000" w:sz="4" w:space="0" w:shadow="0" w:frame="0"/>
+          <w:left w:val="single" w:color="000000" w:sz="4" w:space="0" w:shadow="0" w:frame="0"/>
+          <w:bottom w:val="single" w:color="000000" w:sz="4" w:space="0" w:shadow="0" w:frame="0"/>
+          <w:right w:val="single" w:color="000000" w:sz="4" w:space="0" w:shadow="0" w:frame="0"/>
+        </w:pBdr>
+        <w:rPr>
+          <w:sz w:val="22"/>
+          <w:szCs w:val="22"/>
+        </w:rPr>
+      </w:pPr>
+      <w:r>
+        <w:rPr>
+          <w:sz w:val="22"/>
+          <w:szCs w:val="22"/>
+          <w:rtl w:val="0"/>
+        </w:rPr>
+        <w:t>{{ fly.fly_id }}</w:t>
+      </w:r>
+      <w:r>
+        <w:rPr>
+          <w:sz w:val="22"/>
+          <w:szCs w:val="22"/>
+          <w:rtl w:val="0"/>
+        </w:rPr>
+        <w:t xml:space="preserve"> (</w:t>
+      </w:r>
+      <w:r>
+        <w:rPr>
+          <w:sz w:val="22"/>
+          <w:szCs w:val="22"/>
+          <w:rtl w:val="0"/>
+          <w:lang w:val="en-US"/>
+        </w:rPr>
+        <w:t>{{ fly.airlines }}</w:t>
+      </w:r>
+      <w:r>
+        <w:rPr>
+          <w:sz w:val="22"/>
+          <w:szCs w:val="22"/>
+          <w:rtl w:val="0"/>
+        </w:rPr>
+        <w:t>)</w:t>
+      </w:r>
+    </w:p>
+    <w:p>
+      <w:pPr>
+        <w:pStyle w:val="Default"/>
+        <w:pBdr>
+          <w:top w:val="single" w:color="000000" w:sz="4" w:space="0" w:shadow="0" w:frame="0"/>
+          <w:left w:val="single" w:color="000000" w:sz="4" w:space="0" w:shadow="0" w:frame="0"/>
+          <w:bottom w:val="single" w:color="000000" w:sz="4" w:space="0" w:shadow="0" w:frame="0"/>
+          <w:right w:val="single" w:color="000000" w:sz="4" w:space="0" w:shadow="0" w:frame="0"/>
+        </w:pBdr>
+        <w:rPr>
+          <w:sz w:val="22"/>
+          <w:szCs w:val="22"/>
+        </w:rPr>
+      </w:pPr>
+      <w:r>
+        <w:rPr>
+          <w:sz w:val="22"/>
+          <w:szCs w:val="22"/>
+          <w:rtl w:val="0"/>
+        </w:rPr>
+        <w:t>{</w:t>
+      </w:r>
+      <w:r>
+        <w:rPr>
+          <w:rtl w:val="0"/>
+        </w:rPr>
+        <w:t>{ fly.start }}</w:t>
+      </w:r>
+      <w:r>
+        <w:rPr>
+          <w:sz w:val="22"/>
+          <w:szCs w:val="22"/>
+          <w:rtl w:val="0"/>
+        </w:rPr>
+        <w:t xml:space="preserve"> </w:t>
+      </w:r>
+      <w:r>
+        <w:rPr>
+          <w:sz w:val="22"/>
+          <w:szCs w:val="22"/>
+        </w:rPr>
+        <w:tab/>
+        <w:tab/>
+        <w:tab/>
+        <w:tab/>
+      </w:r>
+      <w:r>
+        <w:rPr>
+          <w:sz w:val="22"/>
+          <w:szCs w:val="22"/>
+          <w:rtl w:val="0"/>
+        </w:rPr>
+        <w:t>–</w:t>
+      </w:r>
+      <w:r>
+        <w:rPr>
+          <w:sz w:val="22"/>
+          <w:szCs w:val="22"/>
+          <w:rtl w:val="0"/>
+        </w:rPr>
+        <w:t xml:space="preserve">      </w:t>
+      </w:r>
+      <w:r>
+        <w:rPr>
+          <w:sz w:val="22"/>
+          <w:szCs w:val="22"/>
+          <w:rtl w:val="0"/>
+        </w:rPr>
+        <w:t xml:space="preserve"> </w:t>
+      </w:r>
+      <w:r>
+        <w:rPr>
+          <w:sz w:val="22"/>
+          <w:szCs w:val="22"/>
+          <w:rtl w:val="0"/>
+        </w:rPr>
+        <w:t xml:space="preserve">   </w:t>
+      </w:r>
+      <w:r>
+        <w:rPr>
+          <w:sz w:val="22"/>
+          <w:szCs w:val="22"/>
+          <w:rtl w:val="0"/>
+          <w:lang w:val="it-IT"/>
+        </w:rPr>
+        <w:t>{{ fly.arrive}}</w:t>
+      </w:r>
+    </w:p>
+    <w:p>
+      <w:pPr>
+        <w:pStyle w:val="Default"/>
+        <w:pBdr>
+          <w:top w:val="single" w:color="000000" w:sz="4" w:space="0" w:shadow="0" w:frame="0"/>
+          <w:left w:val="single" w:color="000000" w:sz="4" w:space="0" w:shadow="0" w:frame="0"/>
+          <w:bottom w:val="single" w:color="000000" w:sz="4" w:space="0" w:shadow="0" w:frame="0"/>
+          <w:right w:val="single" w:color="000000" w:sz="4" w:space="0" w:shadow="0" w:frame="0"/>
+        </w:pBdr>
+        <w:rPr>
+          <w:sz w:val="22"/>
+          <w:szCs w:val="22"/>
+        </w:rPr>
+      </w:pPr>
+      <w:r>
+        <w:rPr>
+          <w:sz w:val="22"/>
+          <w:szCs w:val="22"/>
+          <w:rtl w:val="0"/>
+        </w:rPr>
+        <w:t>{{ fly.start_time }}</w:t>
+      </w:r>
+      <w:r>
+        <w:rPr>
+          <w:sz w:val="22"/>
+          <w:szCs w:val="22"/>
+        </w:rPr>
+        <w:tab/>
+        <w:tab/>
+        <w:tab/>
+        <w:tab/>
+      </w:r>
+      <w:r>
+        <w:rPr>
+          <w:sz w:val="22"/>
+          <w:szCs w:val="22"/>
+          <w:rtl w:val="0"/>
+          <w:lang w:val="en-US"/>
+        </w:rPr>
+        <w:t>{{ fly.arrive_time }}</w:t>
+      </w:r>
+      <w:r>
+        <w:rPr>
+          <w:sz w:val="22"/>
+          <w:szCs w:val="22"/>
+        </w:rPr>
+        <w:tab/>
+        <w:tab/>
+      </w:r>
+    </w:p>
+    <w:p>
+      <w:pPr>
+        <w:pStyle w:val="Default"/>
+        <w:rPr>
+          <w:b w:val="1"/>
+          <w:bCs w:val="1"/>
+          <w:sz w:val="28"/>
+          <w:szCs w:val="28"/>
+        </w:rPr>
+      </w:pPr>
+      <w:r>
+        <w:rPr>
+          <w:rFonts w:cs="Arial Unicode MS" w:eastAsia="Arial Unicode MS"/>
+          <w:sz w:val="22"/>
+          <w:szCs w:val="22"/>
+          <w:rtl w:val="0"/>
+        </w:rPr>
+        <w:t>{% endfor %}</w:t>
+      </w:r>
+      <w:r>
+        <w:rPr>
+          <w:b w:val="1"/>
+          <w:bCs w:val="1"/>
+          <w:sz w:val="28"/>
+          <w:szCs w:val="28"/>
+        </w:rPr>
+        <w:drawing>
+          <wp:anchor distT="152400" distB="152400" distL="152400" distR="152400" simplePos="0" relativeHeight="251660288" behindDoc="0" locked="0" layoutInCell="1" allowOverlap="1">
+            <wp:simplePos x="0" y="0"/>
+            <wp:positionH relativeFrom="margin">
+              <wp:posOffset>552099</wp:posOffset>
+            </wp:positionH>
+            <wp:positionV relativeFrom="line">
+              <wp:posOffset>198557</wp:posOffset>
+            </wp:positionV>
+            <wp:extent cx="579230" cy="579230"/>
+            <wp:effectExtent l="0" t="0" r="0" b="0"/>
+            <wp:wrapThrough wrapText="bothSides" distL="152400" distR="152400">
+              <wp:wrapPolygon edited="1">
+                <wp:start x="1670" y="2316"/>
+                <wp:lineTo x="1670" y="4902"/>
+                <wp:lineTo x="3609" y="4902"/>
+                <wp:lineTo x="3609" y="19338"/>
+                <wp:lineTo x="1400" y="19230"/>
+                <wp:lineTo x="431" y="18530"/>
+                <wp:lineTo x="0" y="17614"/>
+                <wp:lineTo x="108" y="6195"/>
+                <wp:lineTo x="754" y="5333"/>
+                <wp:lineTo x="1670" y="4902"/>
+                <wp:lineTo x="1670" y="2316"/>
+                <wp:lineTo x="8188" y="2316"/>
+                <wp:lineTo x="13251" y="2414"/>
+                <wp:lineTo x="13251" y="3394"/>
+                <wp:lineTo x="8134" y="3447"/>
+                <wp:lineTo x="7972" y="3663"/>
+                <wp:lineTo x="7972" y="4902"/>
+                <wp:lineTo x="13628" y="4902"/>
+                <wp:lineTo x="13520" y="3501"/>
+                <wp:lineTo x="13251" y="3394"/>
+                <wp:lineTo x="13251" y="2414"/>
+                <wp:lineTo x="13736" y="2424"/>
+                <wp:lineTo x="14436" y="3016"/>
+                <wp:lineTo x="14651" y="3555"/>
+                <wp:lineTo x="14651" y="4902"/>
+                <wp:lineTo x="17506" y="4902"/>
+                <wp:lineTo x="17506" y="19338"/>
+                <wp:lineTo x="4094" y="19284"/>
+                <wp:lineTo x="4094" y="4902"/>
+                <wp:lineTo x="6949" y="4902"/>
+                <wp:lineTo x="7056" y="3178"/>
+                <wp:lineTo x="7757" y="2478"/>
+                <wp:lineTo x="8188" y="2316"/>
+                <wp:lineTo x="17991" y="2316"/>
+                <wp:lineTo x="17991" y="4902"/>
+                <wp:lineTo x="20307" y="5009"/>
+                <wp:lineTo x="21115" y="5548"/>
+                <wp:lineTo x="21600" y="6518"/>
+                <wp:lineTo x="21492" y="18045"/>
+                <wp:lineTo x="20900" y="18853"/>
+                <wp:lineTo x="20038" y="19284"/>
+                <wp:lineTo x="17991" y="19338"/>
+                <wp:lineTo x="17991" y="4902"/>
+                <wp:lineTo x="17991" y="2316"/>
+                <wp:lineTo x="1670" y="2316"/>
+              </wp:wrapPolygon>
+            </wp:wrapThrough>
+            <wp:docPr id="1073741827" name="officeArt object"/>
+            <wp:cNvGraphicFramePr/>
+            <a:graphic xmlns:a="http://schemas.openxmlformats.org/drawingml/2006/main">
+              <a:graphicData uri="http://schemas.openxmlformats.org/drawingml/2006/picture">
+                <pic:pic xmlns:pic="http://schemas.openxmlformats.org/drawingml/2006/picture">
+                  <pic:nvPicPr>
+                    <pic:cNvPr id="1073741827" name="odbavene.png"/>
+                    <pic:cNvPicPr>
+                      <a:picLocks noChangeAspect="1"/>
+                    </pic:cNvPicPr>
+                  </pic:nvPicPr>
+                  <pic:blipFill>
+                    <a:blip r:embed="rId4">
+                      <a:extLst/>
+                    </a:blip>
+                    <a:stretch>
+                      <a:fillRect/>
+                    </a:stretch>
+                  </pic:blipFill>
+                  <pic:spPr>
+                    <a:xfrm>
+                      <a:off x="0" y="0"/>
+                      <a:ext cx="579230" cy="579230"/>
+                    </a:xfrm>
+                    <a:prstGeom prst="rect">
+                      <a:avLst/>
+                    </a:prstGeom>
+                    <a:ln w="12700" cap="flat">
+                      <a:noFill/>
+                      <a:miter lim="400000"/>
+                    </a:ln>
+                    <a:effectLst/>
+                  </pic:spPr>
+                </pic:pic>
+              </a:graphicData>
+            </a:graphic>
+          </wp:anchor>
+        </w:drawing>
+      </w:r>
+      <w:r>
+        <w:rPr>
+          <w:b w:val="1"/>
+          <w:bCs w:val="1"/>
+          <w:sz w:val="28"/>
+          <w:szCs w:val="28"/>
+        </w:rPr>
+        <w:drawing>
+          <wp:anchor distT="152400" distB="152400" distL="152400" distR="152400" simplePos="0" relativeHeight="251661312" behindDoc="0" locked="0" layoutInCell="1" allowOverlap="1">
+            <wp:simplePos x="0" y="0"/>
+            <wp:positionH relativeFrom="margin">
+              <wp:posOffset>4760873</wp:posOffset>
+            </wp:positionH>
+            <wp:positionV relativeFrom="line">
+              <wp:posOffset>335516</wp:posOffset>
+            </wp:positionV>
+            <wp:extent cx="442272" cy="442272"/>
+            <wp:effectExtent l="0" t="0" r="0" b="0"/>
+            <wp:wrapThrough wrapText="bothSides" distL="152400" distR="152400">
+              <wp:wrapPolygon edited="1">
+                <wp:start x="6159" y="2700"/>
+                <wp:lineTo x="6159" y="9619"/>
+                <wp:lineTo x="10420" y="9619"/>
+                <wp:lineTo x="11180" y="11475"/>
+                <wp:lineTo x="10420" y="11433"/>
+                <wp:lineTo x="10420" y="13711"/>
+                <wp:lineTo x="11180" y="13711"/>
+                <wp:lineTo x="11180" y="11475"/>
+                <wp:lineTo x="10420" y="9619"/>
+                <wp:lineTo x="15483" y="9619"/>
+                <wp:lineTo x="17761" y="16537"/>
+                <wp:lineTo x="17550" y="17592"/>
+                <wp:lineTo x="16917" y="18394"/>
+                <wp:lineTo x="16116" y="18816"/>
+                <wp:lineTo x="5484" y="18816"/>
+                <wp:lineTo x="4598" y="18309"/>
+                <wp:lineTo x="4008" y="17508"/>
+                <wp:lineTo x="3839" y="16495"/>
+                <wp:lineTo x="6159" y="9619"/>
+                <wp:lineTo x="6159" y="2700"/>
+                <wp:lineTo x="10673" y="2700"/>
+                <wp:lineTo x="11855" y="2911"/>
+                <wp:lineTo x="12783" y="3544"/>
+                <wp:lineTo x="13373" y="4514"/>
+                <wp:lineTo x="13500" y="5020"/>
+                <wp:lineTo x="13500" y="8775"/>
+                <wp:lineTo x="12741" y="8775"/>
+                <wp:lineTo x="12656" y="4852"/>
+                <wp:lineTo x="12150" y="4050"/>
+                <wp:lineTo x="11391" y="3586"/>
+                <wp:lineTo x="10209" y="3586"/>
+                <wp:lineTo x="9408" y="4092"/>
+                <wp:lineTo x="8944" y="4852"/>
+                <wp:lineTo x="8859" y="8775"/>
+                <wp:lineTo x="8100" y="8775"/>
+                <wp:lineTo x="8184" y="4641"/>
+                <wp:lineTo x="8733" y="3670"/>
+                <wp:lineTo x="9577" y="2995"/>
+                <wp:lineTo x="10673" y="2700"/>
+                <wp:lineTo x="6159" y="2700"/>
+              </wp:wrapPolygon>
+            </wp:wrapThrough>
+            <wp:docPr id="1073741828" name="officeArt object"/>
+            <wp:cNvGraphicFramePr/>
+            <a:graphic xmlns:a="http://schemas.openxmlformats.org/drawingml/2006/main">
+              <a:graphicData uri="http://schemas.openxmlformats.org/drawingml/2006/picture">
+                <pic:pic xmlns:pic="http://schemas.openxmlformats.org/drawingml/2006/picture">
+                  <pic:nvPicPr>
+                    <pic:cNvPr id="1073741828" name="bag.png"/>
+                    <pic:cNvPicPr>
+                      <a:picLocks noChangeAspect="1"/>
+                    </pic:cNvPicPr>
+                  </pic:nvPicPr>
+                  <pic:blipFill>
+                    <a:blip r:embed="rId5">
+                      <a:extLst/>
+                    </a:blip>
+                    <a:stretch>
+                      <a:fillRect/>
+                    </a:stretch>
+                  </pic:blipFill>
+                  <pic:spPr>
+                    <a:xfrm>
+                      <a:off x="0" y="0"/>
+                      <a:ext cx="442272" cy="442272"/>
+                    </a:xfrm>
+                    <a:prstGeom prst="rect">
+                      <a:avLst/>
+                    </a:prstGeom>
+                    <a:ln w="12700" cap="flat">
+                      <a:noFill/>
+                      <a:miter lim="400000"/>
+                    </a:ln>
+                    <a:effectLst/>
+                  </pic:spPr>
+                </pic:pic>
+              </a:graphicData>
+            </a:graphic>
+          </wp:anchor>
+        </w:drawing>
+      </w:r>
+      <w:r>
+        <w:rPr>
+          <w:b w:val="1"/>
+          <w:bCs w:val="1"/>
+          <w:sz w:val="28"/>
+          <w:szCs w:val="28"/>
+        </w:rPr>
+        <w:drawing>
+          <wp:anchor distT="152400" distB="152400" distL="152400" distR="152400" simplePos="0" relativeHeight="251659264" behindDoc="0" locked="0" layoutInCell="1" allowOverlap="1">
+            <wp:simplePos x="0" y="0"/>
+            <wp:positionH relativeFrom="margin">
+              <wp:posOffset>2582257</wp:posOffset>
+            </wp:positionH>
+            <wp:positionV relativeFrom="line">
+              <wp:posOffset>198557</wp:posOffset>
+            </wp:positionV>
+            <wp:extent cx="617790" cy="617790"/>
+            <wp:effectExtent l="0" t="0" r="0" b="0"/>
+            <wp:wrapThrough wrapText="bothSides" distL="152400" distR="152400">
+              <wp:wrapPolygon edited="1">
+                <wp:start x="7889" y="2152"/>
+                <wp:lineTo x="9239" y="2170"/>
+                <wp:lineTo x="12361" y="3459"/>
+                <wp:lineTo x="9239" y="3417"/>
+                <wp:lineTo x="9239" y="7045"/>
+                <wp:lineTo x="12361" y="7045"/>
+                <wp:lineTo x="12361" y="3459"/>
+                <wp:lineTo x="9239" y="2170"/>
+                <wp:lineTo x="13289" y="2226"/>
+                <wp:lineTo x="13289" y="9155"/>
+                <wp:lineTo x="8184" y="9197"/>
+                <wp:lineTo x="7931" y="9577"/>
+                <wp:lineTo x="8142" y="10083"/>
+                <wp:lineTo x="8353" y="10209"/>
+                <wp:lineTo x="13416" y="10125"/>
+                <wp:lineTo x="13669" y="9745"/>
+                <wp:lineTo x="13500" y="9239"/>
+                <wp:lineTo x="13289" y="9155"/>
+                <wp:lineTo x="13289" y="2226"/>
+                <wp:lineTo x="14006" y="2236"/>
+                <wp:lineTo x="14302" y="2616"/>
+                <wp:lineTo x="14217" y="3164"/>
+                <wp:lineTo x="13880" y="3417"/>
+                <wp:lineTo x="13669" y="3417"/>
+                <wp:lineTo x="13669" y="7172"/>
+                <wp:lineTo x="14555" y="7594"/>
+                <wp:lineTo x="15187" y="8269"/>
+                <wp:lineTo x="15525" y="9113"/>
+                <wp:lineTo x="15483" y="16791"/>
+                <wp:lineTo x="14977" y="17761"/>
+                <wp:lineTo x="14133" y="18436"/>
+                <wp:lineTo x="13627" y="18605"/>
+                <wp:lineTo x="13542" y="19153"/>
+                <wp:lineTo x="13247" y="19406"/>
+                <wp:lineTo x="12656" y="19322"/>
+                <wp:lineTo x="12403" y="18858"/>
+                <wp:lineTo x="12403" y="18689"/>
+                <wp:lineTo x="9197" y="18689"/>
+                <wp:lineTo x="8986" y="19280"/>
+                <wp:lineTo x="8564" y="19406"/>
+                <wp:lineTo x="8100" y="19237"/>
+                <wp:lineTo x="7889" y="18562"/>
+                <wp:lineTo x="7003" y="18141"/>
+                <wp:lineTo x="6328" y="17339"/>
+                <wp:lineTo x="6033" y="16327"/>
+                <wp:lineTo x="6117" y="8944"/>
+                <wp:lineTo x="6623" y="7973"/>
+                <wp:lineTo x="7425" y="7341"/>
+                <wp:lineTo x="7931" y="7172"/>
+                <wp:lineTo x="7931" y="3417"/>
+                <wp:lineTo x="7509" y="3291"/>
+                <wp:lineTo x="7298" y="2995"/>
+                <wp:lineTo x="7383" y="2447"/>
+                <wp:lineTo x="7678" y="2194"/>
+                <wp:lineTo x="7889" y="2152"/>
+              </wp:wrapPolygon>
+            </wp:wrapThrough>
+            <wp:docPr id="1073741829" name="officeArt object"/>
+            <wp:cNvGraphicFramePr/>
+            <a:graphic xmlns:a="http://schemas.openxmlformats.org/drawingml/2006/main">
+              <a:graphicData uri="http://schemas.openxmlformats.org/drawingml/2006/picture">
+                <pic:pic xmlns:pic="http://schemas.openxmlformats.org/drawingml/2006/picture">
+                  <pic:nvPicPr>
+                    <pic:cNvPr id="1073741829" name="suitcase-icon-87719.png"/>
+                    <pic:cNvPicPr>
+                      <a:picLocks noChangeAspect="1"/>
+                    </pic:cNvPicPr>
+                  </pic:nvPicPr>
+                  <pic:blipFill>
+                    <a:blip r:embed="rId6">
+                      <a:extLst/>
+                    </a:blip>
+                    <a:stretch>
+                      <a:fillRect/>
+                    </a:stretch>
+                  </pic:blipFill>
+                  <pic:spPr>
+                    <a:xfrm>
+                      <a:off x="0" y="0"/>
+                      <a:ext cx="617790" cy="617790"/>
+                    </a:xfrm>
+                    <a:prstGeom prst="rect">
+                      <a:avLst/>
+                    </a:prstGeom>
+                    <a:ln w="12700" cap="flat">
+                      <a:noFill/>
+                      <a:miter lim="400000"/>
+                    </a:ln>
+                    <a:effectLst/>
+                  </pic:spPr>
+                </pic:pic>
+              </a:graphicData>
+            </a:graphic>
+          </wp:anchor>
+        </w:drawing>
+      </w:r>
+    </w:p>
+    <w:p>
+      <w:pPr>
+        <w:pStyle w:val="No Spacing"/>
+        <w:rPr>
+          <w:rFonts w:ascii="Arial" w:cs="Arial" w:hAnsi="Arial" w:eastAsia="Arial"/>
+          <w:b w:val="1"/>
+          <w:bCs w:val="1"/>
+          <w:sz w:val="36"/>
+          <w:szCs w:val="36"/>
+        </w:rPr>
+      </w:pPr>
+      <w:r>
+        <w:rPr>
+          <w:rFonts w:ascii="Arial" w:hAnsi="Arial"/>
+          <w:b w:val="1"/>
+          <w:bCs w:val="1"/>
+          <w:sz w:val="36"/>
+          <w:szCs w:val="36"/>
+          <w:rtl w:val="0"/>
+        </w:rPr>
+        <w:t xml:space="preserve">         </w:t>
+      </w:r>
+    </w:p>
+    <w:p>
+      <w:pPr>
+        <w:pStyle w:val="No Spacing"/>
+        <w:rPr>
+          <w:rFonts w:ascii="Arial" w:cs="Arial" w:hAnsi="Arial" w:eastAsia="Arial"/>
+        </w:rPr>
+      </w:pPr>
+      <w:r>
+        <w:rPr>
+          <w:rFonts w:ascii="Arial" w:cs="Arial" w:hAnsi="Arial" w:eastAsia="Arial"/>
+          <w:rtl w:val="0"/>
+        </w:rPr>
+        <w:tab/>
+        <w:t xml:space="preserve"> </w:t>
+      </w:r>
+    </w:p>
+    <w:p>
+      <w:pPr>
+        <w:pStyle w:val="No Spacing"/>
+        <w:rPr>
+          <w:rFonts w:ascii="Arial" w:cs="Arial" w:hAnsi="Arial" w:eastAsia="Arial"/>
+        </w:rPr>
+      </w:pPr>
+      <w:r>
+        <w:rPr>
+          <w:rFonts w:ascii="Arial" w:hAnsi="Arial"/>
+          <w:rtl w:val="0"/>
+        </w:rPr>
+        <w:t xml:space="preserve"> </w:t>
+      </w:r>
+    </w:p>
+    <w:p>
+      <w:pPr>
+        <w:pStyle w:val="No Spacing"/>
+        <w:rPr>
+          <w:rFonts w:ascii="Arial" w:cs="Arial" w:hAnsi="Arial" w:eastAsia="Arial"/>
+        </w:rPr>
+      </w:pPr>
+      <w:r>
+        <w:rPr>
+          <w:rFonts w:ascii="Arial" w:hAnsi="Arial"/>
+          <w:rtl w:val="0"/>
+        </w:rPr>
+        <w:t xml:space="preserve">               2x 23Kg                      5x40x25cm &gt;10Kg                              30x20x15cm</w:t>
+      </w:r>
+    </w:p>
+    <w:p>
+      <w:pPr>
+        <w:pStyle w:val="No Spacing"/>
+        <w:rPr>
+          <w:rFonts w:ascii="Arial" w:cs="Arial" w:hAnsi="Arial" w:eastAsia="Arial"/>
         </w:rPr>
       </w:pPr>
     </w:p>
@@ -391,229 +1804,6 @@
         <w:pStyle w:val="No Spacing"/>
         <w:rPr>
           <w:rFonts w:ascii="Arial" w:cs="Arial" w:hAnsi="Arial" w:eastAsia="Arial"/>
-          <w:b w:val="1"/>
-          <w:bCs w:val="1"/>
-          <w:sz w:val="28"/>
-          <w:szCs w:val="28"/>
-        </w:rPr>
-      </w:pPr>
-      <w:r>
-        <w:rPr>
-          <w:rFonts w:ascii="Arial" w:hAnsi="Arial"/>
-          <w:b w:val="1"/>
-          <w:bCs w:val="1"/>
-          <w:sz w:val="28"/>
-          <w:szCs w:val="28"/>
-          <w:rtl w:val="0"/>
-        </w:rPr>
-        <w:t>Zavazadla:</w:t>
-      </w:r>
-    </w:p>
-    <w:p>
-      <w:pPr>
-        <w:pStyle w:val="No Spacing"/>
-        <w:rPr>
-          <w:rFonts w:ascii="Arial" w:cs="Arial" w:hAnsi="Arial" w:eastAsia="Arial"/>
-          <w:b w:val="1"/>
-          <w:bCs w:val="1"/>
-          <w:sz w:val="28"/>
-          <w:szCs w:val="28"/>
-        </w:rPr>
-      </w:pPr>
-    </w:p>
-    <w:tbl>
-      <w:tblPr>
-        <w:tblW w:w="9062" w:type="dxa"/>
-        <w:jc w:val="left"/>
-        <w:tblInd w:w="108" w:type="dxa"/>
-        <w:tblBorders>
-          <w:top w:val="single" w:color="ffffff" w:sz="8" w:space="0" w:shadow="0" w:frame="0"/>
-          <w:left w:val="single" w:color="ffffff" w:sz="8" w:space="0" w:shadow="0" w:frame="0"/>
-          <w:bottom w:val="single" w:color="ffffff" w:sz="8" w:space="0" w:shadow="0" w:frame="0"/>
-          <w:right w:val="single" w:color="ffffff" w:sz="8" w:space="0" w:shadow="0" w:frame="0"/>
-          <w:insideH w:val="single" w:color="ffffff" w:sz="8" w:space="0" w:shadow="0" w:frame="0"/>
-          <w:insideV w:val="single" w:color="ffffff" w:sz="8" w:space="0" w:shadow="0" w:frame="0"/>
-        </w:tblBorders>
-        <w:shd w:val="clear" w:color="auto" w:fill="ced7e7"/>
-        <w:tblLayout w:type="fixed"/>
-      </w:tblPr>
-      <w:tblGrid>
-        <w:gridCol w:w="4531"/>
-        <w:gridCol w:w="4531"/>
-      </w:tblGrid>
-      <w:tr>
-        <w:tblPrEx>
-          <w:shd w:val="clear" w:color="auto" w:fill="ced7e7"/>
-        </w:tblPrEx>
-        <w:trPr>
-          <w:trHeight w:val="243" w:hRule="atLeast"/>
-        </w:trPr>
-        <w:tc>
-          <w:tcPr>
-            <w:tcW w:type="dxa" w:w="4531"/>
-            <w:tcBorders>
-              <w:top w:val="single" w:color="000000" w:sz="4" w:space="0" w:shadow="0" w:frame="0"/>
-              <w:left w:val="single" w:color="000000" w:sz="4" w:space="0" w:shadow="0" w:frame="0"/>
-              <w:bottom w:val="single" w:color="000000" w:sz="4" w:space="0" w:shadow="0" w:frame="0"/>
-              <w:right w:val="single" w:color="000000" w:sz="4" w:space="0" w:shadow="0" w:frame="0"/>
-            </w:tcBorders>
-            <w:shd w:val="clear" w:color="auto" w:fill="auto"/>
-            <w:tcMar>
-              <w:top w:type="dxa" w:w="80"/>
-              <w:left w:type="dxa" w:w="80"/>
-              <w:bottom w:type="dxa" w:w="80"/>
-              <w:right w:type="dxa" w:w="80"/>
-            </w:tcMar>
-            <w:vAlign w:val="top"/>
-          </w:tcPr>
-          <w:p>
-            <w:pPr>
-              <w:pStyle w:val="No Spacing"/>
-              <w:spacing w:after="0" w:line="240" w:lineRule="auto"/>
-            </w:pPr>
-            <w:r>
-              <w:rPr>
-                <w:rFonts w:ascii="Arial" w:hAnsi="Arial"/>
-                <w:rtl w:val="0"/>
-              </w:rPr>
-              <w:t>KABINOV</w:t>
-            </w:r>
-            <w:r>
-              <w:rPr>
-                <w:rFonts w:ascii="Arial" w:hAnsi="Arial" w:hint="default"/>
-                <w:rtl w:val="0"/>
-                <w:lang w:val="fr-FR"/>
-              </w:rPr>
-              <w:t>É</w:t>
-            </w:r>
-          </w:p>
-        </w:tc>
-        <w:tc>
-          <w:tcPr>
-            <w:tcW w:type="dxa" w:w="4531"/>
-            <w:tcBorders>
-              <w:top w:val="single" w:color="000000" w:sz="4" w:space="0" w:shadow="0" w:frame="0"/>
-              <w:left w:val="single" w:color="000000" w:sz="4" w:space="0" w:shadow="0" w:frame="0"/>
-              <w:bottom w:val="single" w:color="000000" w:sz="4" w:space="0" w:shadow="0" w:frame="0"/>
-              <w:right w:val="single" w:color="000000" w:sz="4" w:space="0" w:shadow="0" w:frame="0"/>
-            </w:tcBorders>
-            <w:shd w:val="clear" w:color="auto" w:fill="auto"/>
-            <w:tcMar>
-              <w:top w:type="dxa" w:w="80"/>
-              <w:left w:type="dxa" w:w="80"/>
-              <w:bottom w:type="dxa" w:w="80"/>
-              <w:right w:type="dxa" w:w="80"/>
-            </w:tcMar>
-            <w:vAlign w:val="top"/>
-          </w:tcPr>
-          <w:p>
-            <w:pPr>
-              <w:pStyle w:val="No Spacing"/>
-              <w:spacing w:after="0" w:line="240" w:lineRule="auto"/>
-            </w:pPr>
-            <w:r>
-              <w:rPr>
-                <w:rFonts w:ascii="Arial" w:hAnsi="Arial"/>
-                <w:rtl w:val="0"/>
-              </w:rPr>
-              <w:t>1 ks 55 x 40 x 20 cm, max 10 kg/ks</w:t>
-            </w:r>
-          </w:p>
-        </w:tc>
-      </w:tr>
-      <w:tr>
-        <w:tblPrEx>
-          <w:shd w:val="clear" w:color="auto" w:fill="ced7e7"/>
-        </w:tblPrEx>
-        <w:trPr>
-          <w:trHeight w:val="243" w:hRule="atLeast"/>
-        </w:trPr>
-        <w:tc>
-          <w:tcPr>
-            <w:tcW w:type="dxa" w:w="4531"/>
-            <w:tcBorders>
-              <w:top w:val="single" w:color="000000" w:sz="4" w:space="0" w:shadow="0" w:frame="0"/>
-              <w:left w:val="single" w:color="000000" w:sz="4" w:space="0" w:shadow="0" w:frame="0"/>
-              <w:bottom w:val="single" w:color="000000" w:sz="4" w:space="0" w:shadow="0" w:frame="0"/>
-              <w:right w:val="single" w:color="000000" w:sz="4" w:space="0" w:shadow="0" w:frame="0"/>
-            </w:tcBorders>
-            <w:shd w:val="clear" w:color="auto" w:fill="auto"/>
-            <w:tcMar>
-              <w:top w:type="dxa" w:w="80"/>
-              <w:left w:type="dxa" w:w="80"/>
-              <w:bottom w:type="dxa" w:w="80"/>
-              <w:right w:type="dxa" w:w="80"/>
-            </w:tcMar>
-            <w:vAlign w:val="top"/>
-          </w:tcPr>
-          <w:p>
-            <w:pPr>
-              <w:pStyle w:val="No Spacing"/>
-              <w:spacing w:after="0" w:line="240" w:lineRule="auto"/>
-            </w:pPr>
-            <w:r>
-              <w:rPr>
-                <w:rFonts w:ascii="Arial" w:hAnsi="Arial"/>
-                <w:rtl w:val="0"/>
-                <w:lang w:val="de-DE"/>
-              </w:rPr>
-              <w:t>ODBAVEN</w:t>
-            </w:r>
-            <w:r>
-              <w:rPr>
-                <w:rFonts w:ascii="Arial" w:hAnsi="Arial" w:hint="default"/>
-                <w:rtl w:val="0"/>
-                <w:lang w:val="fr-FR"/>
-              </w:rPr>
-              <w:t>É</w:t>
-            </w:r>
-          </w:p>
-        </w:tc>
-        <w:tc>
-          <w:tcPr>
-            <w:tcW w:type="dxa" w:w="4531"/>
-            <w:tcBorders>
-              <w:top w:val="single" w:color="000000" w:sz="4" w:space="0" w:shadow="0" w:frame="0"/>
-              <w:left w:val="single" w:color="000000" w:sz="4" w:space="0" w:shadow="0" w:frame="0"/>
-              <w:bottom w:val="single" w:color="000000" w:sz="4" w:space="0" w:shadow="0" w:frame="0"/>
-              <w:right w:val="single" w:color="000000" w:sz="4" w:space="0" w:shadow="0" w:frame="0"/>
-            </w:tcBorders>
-            <w:shd w:val="clear" w:color="auto" w:fill="auto"/>
-            <w:tcMar>
-              <w:top w:type="dxa" w:w="80"/>
-              <w:left w:type="dxa" w:w="80"/>
-              <w:bottom w:type="dxa" w:w="80"/>
-              <w:right w:type="dxa" w:w="80"/>
-            </w:tcMar>
-            <w:vAlign w:val="top"/>
-          </w:tcPr>
-          <w:p>
-            <w:pPr>
-              <w:pStyle w:val="No Spacing"/>
-              <w:spacing w:after="0" w:line="240" w:lineRule="auto"/>
-            </w:pPr>
-            <w:r>
-              <w:rPr>
-                <w:rFonts w:ascii="Arial" w:hAnsi="Arial"/>
-                <w:rtl w:val="0"/>
-              </w:rPr>
-              <w:t>0 ks</w:t>
-            </w:r>
-          </w:p>
-        </w:tc>
-      </w:tr>
-    </w:tbl>
-    <w:p>
-      <w:pPr>
-        <w:pStyle w:val="No Spacing"/>
-        <w:widowControl w:val="0"/>
-        <w:spacing w:line="240" w:lineRule="auto"/>
-        <w:rPr>
-          <w:rFonts w:ascii="Arial" w:cs="Arial" w:hAnsi="Arial" w:eastAsia="Arial"/>
-          <w:b w:val="1"/>
-          <w:bCs w:val="1"/>
-          <w:sz w:val="28"/>
-          <w:szCs w:val="28"/>
         </w:rPr>
       </w:pPr>
     </w:p>
@@ -622,10 +1812,6 @@
         <w:pStyle w:val="No Spacing"/>
         <w:rPr>
           <w:rFonts w:ascii="Arial" w:cs="Arial" w:hAnsi="Arial" w:eastAsia="Arial"/>
-          <w:b w:val="1"/>
-          <w:bCs w:val="1"/>
-          <w:sz w:val="36"/>
-          <w:szCs w:val="36"/>
         </w:rPr>
       </w:pPr>
     </w:p>
@@ -634,50 +1820,30 @@
         <w:pStyle w:val="No Spacing"/>
         <w:rPr>
           <w:rFonts w:ascii="Arial" w:cs="Arial" w:hAnsi="Arial" w:eastAsia="Arial"/>
+        </w:rPr>
+      </w:pPr>
+      <w:r>
+        <w:rPr>
+          <w:rFonts w:ascii="Arial" w:hAnsi="Arial"/>
           <w:b w:val="1"/>
           <w:bCs w:val="1"/>
           <w:sz w:val="36"/>
           <w:szCs w:val="36"/>
-        </w:rPr>
-      </w:pPr>
-      <w:r>
-        <w:rPr>
-          <w:rFonts w:ascii="Arial" w:hAnsi="Arial"/>
+          <w:rtl w:val="0"/>
+        </w:rPr>
+        <w:t>Cena za osobu: 4495 K</w:t>
+      </w:r>
+      <w:r>
+        <w:rPr>
+          <w:rFonts w:ascii="Arial" w:hAnsi="Arial" w:hint="default"/>
           <w:b w:val="1"/>
           <w:bCs w:val="1"/>
           <w:sz w:val="36"/>
           <w:szCs w:val="36"/>
           <w:rtl w:val="0"/>
         </w:rPr>
-        <w:t>Cena za osobu: 4495 K</w:t>
-      </w:r>
-      <w:r>
-        <w:rPr>
-          <w:rFonts w:ascii="Arial" w:hAnsi="Arial" w:hint="default"/>
-          <w:b w:val="1"/>
-          <w:bCs w:val="1"/>
-          <w:sz w:val="36"/>
-          <w:szCs w:val="36"/>
-          <w:rtl w:val="0"/>
-        </w:rPr>
         <w:t>č</w:t>
       </w:r>
-    </w:p>
-    <w:p>
-      <w:pPr>
-        <w:pStyle w:val="No Spacing"/>
-        <w:rPr>
-          <w:rFonts w:ascii="Arial" w:cs="Arial" w:hAnsi="Arial" w:eastAsia="Arial"/>
-        </w:rPr>
-      </w:pPr>
-    </w:p>
-    <w:p>
-      <w:pPr>
-        <w:pStyle w:val="No Spacing"/>
-        <w:rPr>
-          <w:rFonts w:ascii="Arial" w:cs="Arial" w:hAnsi="Arial" w:eastAsia="Arial"/>
-        </w:rPr>
-      </w:pPr>
     </w:p>
     <w:p>
       <w:pPr>
@@ -1512,6 +2678,7 @@
         <w:ind w:right="0"/>
         <w:jc w:val="left"/>
         <w:rPr>
+          <w:rStyle w:val="None"/>
           <w:rFonts w:ascii="Arial" w:cs="Arial" w:hAnsi="Arial" w:eastAsia="Arial"/>
           <w:color w:val="000000"/>
           <w:u w:color="000000"/>
@@ -1911,6 +3078,7 @@
         <w:ind w:right="0"/>
         <w:jc w:val="left"/>
         <w:rPr>
+          <w:rStyle w:val="None"/>
           <w:rFonts w:ascii="Arial" w:cs="Arial" w:hAnsi="Arial" w:eastAsia="Arial"/>
           <w:color w:val="000000"/>
           <w:u w:color="000000"/>
@@ -1919,6 +3087,7 @@
       </w:pPr>
       <w:r>
         <w:rPr>
+          <w:rStyle w:val="None"/>
           <w:rFonts w:ascii="Arial" w:hAnsi="Arial"/>
           <w:color w:val="000000"/>
           <w:u w:color="000000"/>
@@ -1928,6 +3097,7 @@
       </w:r>
       <w:r>
         <w:rPr>
+          <w:rStyle w:val="None"/>
           <w:rFonts w:ascii="Arial" w:hAnsi="Arial" w:hint="default"/>
           <w:color w:val="000000"/>
           <w:u w:color="000000"/>
@@ -1937,6 +3107,7 @@
       </w:r>
       <w:r>
         <w:rPr>
+          <w:rStyle w:val="None"/>
           <w:rFonts w:ascii="Arial" w:hAnsi="Arial"/>
           <w:color w:val="000000"/>
           <w:u w:color="000000"/>
@@ -1946,6 +3117,7 @@
       </w:r>
       <w:r>
         <w:rPr>
+          <w:rStyle w:val="None"/>
           <w:rFonts w:ascii="Arial" w:hAnsi="Arial"/>
           <w:b w:val="1"/>
           <w:bCs w:val="1"/>
@@ -1957,6 +3129,7 @@
       </w:r>
       <w:r>
         <w:rPr>
+          <w:rStyle w:val="None"/>
           <w:rFonts w:ascii="Arial" w:hAnsi="Arial" w:hint="default"/>
           <w:b w:val="1"/>
           <w:bCs w:val="1"/>
@@ -1968,6 +3141,7 @@
       </w:r>
       <w:r>
         <w:rPr>
+          <w:rStyle w:val="None"/>
           <w:rFonts w:ascii="Arial" w:hAnsi="Arial"/>
           <w:b w:val="1"/>
           <w:bCs w:val="1"/>
@@ -1979,6 +3153,7 @@
       </w:r>
       <w:r>
         <w:rPr>
+          <w:rStyle w:val="None"/>
           <w:rFonts w:ascii="Arial" w:hAnsi="Arial" w:hint="default"/>
           <w:b w:val="1"/>
           <w:bCs w:val="1"/>
@@ -1990,6 +3165,7 @@
       </w:r>
       <w:r>
         <w:rPr>
+          <w:rStyle w:val="None"/>
           <w:rFonts w:ascii="Arial" w:hAnsi="Arial"/>
           <w:b w:val="1"/>
           <w:bCs w:val="1"/>
@@ -2002,6 +3178,7 @@
       </w:r>
       <w:r>
         <w:rPr>
+          <w:rStyle w:val="None"/>
           <w:rFonts w:ascii="Arial" w:hAnsi="Arial"/>
           <w:color w:val="000000"/>
           <w:u w:color="000000"/>
@@ -2011,6 +3188,7 @@
       </w:r>
       <w:r>
         <w:rPr>
+          <w:rStyle w:val="None"/>
           <w:rFonts w:ascii="Arial" w:hAnsi="Arial" w:hint="default"/>
           <w:color w:val="000000"/>
           <w:u w:color="000000"/>
@@ -2020,6 +3198,7 @@
       </w:r>
       <w:r>
         <w:rPr>
+          <w:rStyle w:val="None"/>
           <w:rFonts w:ascii="Arial" w:hAnsi="Arial"/>
           <w:color w:val="000000"/>
           <w:u w:color="000000"/>
@@ -2029,6 +3208,7 @@
       </w:r>
       <w:r>
         <w:rPr>
+          <w:rStyle w:val="None"/>
           <w:rFonts w:ascii="Arial" w:hAnsi="Arial" w:hint="default"/>
           <w:color w:val="000000"/>
           <w:u w:color="000000"/>
@@ -2038,6 +3218,7 @@
       </w:r>
       <w:r>
         <w:rPr>
+          <w:rStyle w:val="None"/>
           <w:rFonts w:ascii="Arial" w:hAnsi="Arial"/>
           <w:color w:val="000000"/>
           <w:u w:color="000000"/>
@@ -2047,6 +3228,7 @@
       </w:r>
       <w:r>
         <w:rPr>
+          <w:rStyle w:val="None"/>
           <w:rFonts w:ascii="Arial" w:hAnsi="Arial" w:hint="default"/>
           <w:color w:val="000000"/>
           <w:u w:color="000000"/>
@@ -2057,6 +3239,7 @@
       </w:r>
       <w:r>
         <w:rPr>
+          <w:rStyle w:val="None"/>
           <w:rFonts w:ascii="Arial" w:hAnsi="Arial"/>
           <w:color w:val="000000"/>
           <w:u w:color="000000"/>
@@ -2066,6 +3249,7 @@
       </w:r>
       <w:r>
         <w:rPr>
+          <w:rStyle w:val="None"/>
           <w:rFonts w:ascii="Arial" w:hAnsi="Arial" w:hint="default"/>
           <w:color w:val="000000"/>
           <w:u w:color="000000"/>
@@ -2075,6 +3259,7 @@
       </w:r>
       <w:r>
         <w:rPr>
+          <w:rStyle w:val="None"/>
           <w:rFonts w:ascii="Arial" w:hAnsi="Arial"/>
           <w:color w:val="000000"/>
           <w:u w:color="000000"/>
@@ -2084,6 +3269,7 @@
       </w:r>
       <w:r>
         <w:rPr>
+          <w:rStyle w:val="None"/>
           <w:rFonts w:ascii="Arial" w:hAnsi="Arial" w:hint="default"/>
           <w:color w:val="000000"/>
           <w:u w:color="000000"/>
@@ -2093,6 +3279,7 @@
       </w:r>
       <w:r>
         <w:rPr>
+          <w:rStyle w:val="None"/>
           <w:rFonts w:ascii="Arial" w:hAnsi="Arial"/>
           <w:color w:val="000000"/>
           <w:u w:color="000000"/>
@@ -2102,6 +3289,7 @@
       </w:r>
       <w:r>
         <w:rPr>
+          <w:rStyle w:val="None"/>
           <w:rFonts w:ascii="Arial" w:hAnsi="Arial" w:hint="default"/>
           <w:color w:val="000000"/>
           <w:u w:color="000000"/>
@@ -2111,6 +3299,7 @@
       </w:r>
       <w:r>
         <w:rPr>
+          <w:rStyle w:val="None"/>
           <w:rFonts w:ascii="Arial" w:hAnsi="Arial"/>
           <w:color w:val="000000"/>
           <w:u w:color="000000"/>
@@ -2174,8 +3363,10 @@
       </w:r>
       <w:r>
         <w:rPr>
-          <w:rStyle w:val="Hyperlink.0"/>
-          <w:rFonts w:ascii="Arial" w:hAnsi="Arial"/>
+          <w:rStyle w:val="None"/>
+          <w:rFonts w:ascii="Arial" w:hAnsi="Arial"/>
+          <w:color w:val="0563c1"/>
+          <w:u w:val="single" w:color="0563c1"/>
           <w:rtl w:val="0"/>
           <w:lang w:val="it-IT"/>
         </w:rPr>
@@ -2207,7 +3398,7 @@
         <w:ind w:right="0"/>
         <w:jc w:val="left"/>
         <w:rPr>
-          <w:rStyle w:val="Hyperlink.0"/>
+          <w:rStyle w:val="None"/>
           <w:rFonts w:ascii="Arial" w:cs="Arial" w:hAnsi="Arial" w:eastAsia="Arial"/>
           <w:color w:val="000000"/>
           <w:u w:val="none" w:color="000000"/>
@@ -2216,6 +3407,7 @@
       </w:pPr>
       <w:r>
         <w:rPr>
+          <w:rStyle w:val="None"/>
           <w:rFonts w:ascii="Arial" w:hAnsi="Arial"/>
           <w:color w:val="000000"/>
           <w:u w:color="000000"/>
@@ -2225,6 +3417,7 @@
       </w:r>
       <w:r>
         <w:rPr>
+          <w:rStyle w:val="None"/>
           <w:rFonts w:ascii="Arial" w:hAnsi="Arial" w:hint="default"/>
           <w:color w:val="000000"/>
           <w:u w:color="000000"/>
@@ -2234,6 +3427,7 @@
       </w:r>
       <w:r>
         <w:rPr>
+          <w:rStyle w:val="None"/>
           <w:rFonts w:ascii="Arial" w:hAnsi="Arial"/>
           <w:color w:val="000000"/>
           <w:u w:color="000000"/>
@@ -2243,6 +3437,7 @@
       </w:r>
       <w:r>
         <w:rPr>
+          <w:rStyle w:val="None"/>
           <w:rFonts w:ascii="Arial" w:hAnsi="Arial" w:hint="default"/>
           <w:color w:val="000000"/>
           <w:u w:color="000000"/>
@@ -2252,6 +3447,7 @@
       </w:r>
       <w:r>
         <w:rPr>
+          <w:rStyle w:val="None"/>
           <w:rFonts w:ascii="Arial" w:hAnsi="Arial"/>
           <w:color w:val="000000"/>
           <w:u w:color="000000"/>
@@ -2261,6 +3457,7 @@
       </w:r>
       <w:r>
         <w:rPr>
+          <w:rStyle w:val="None"/>
           <w:rFonts w:ascii="Arial" w:hAnsi="Arial" w:hint="default"/>
           <w:color w:val="000000"/>
           <w:u w:color="000000"/>
@@ -2270,6 +3467,7 @@
       </w:r>
       <w:r>
         <w:rPr>
+          <w:rStyle w:val="None"/>
           <w:rFonts w:ascii="Arial" w:hAnsi="Arial"/>
           <w:color w:val="000000"/>
           <w:u w:color="000000"/>
@@ -2279,6 +3477,7 @@
       </w:r>
       <w:r>
         <w:rPr>
+          <w:rStyle w:val="None"/>
           <w:rFonts w:ascii="Arial" w:hAnsi="Arial" w:hint="default"/>
           <w:color w:val="000000"/>
           <w:u w:color="000000"/>
@@ -2288,6 +3487,7 @@
       </w:r>
       <w:r>
         <w:rPr>
+          <w:rStyle w:val="None"/>
           <w:rFonts w:ascii="Arial" w:hAnsi="Arial"/>
           <w:color w:val="000000"/>
           <w:u w:color="000000"/>
@@ -2297,6 +3497,7 @@
       </w:r>
       <w:r>
         <w:rPr>
+          <w:rStyle w:val="None"/>
           <w:rFonts w:ascii="Arial" w:hAnsi="Arial" w:hint="default"/>
           <w:color w:val="000000"/>
           <w:u w:color="000000"/>
@@ -2306,6 +3507,7 @@
       </w:r>
       <w:r>
         <w:rPr>
+          <w:rStyle w:val="None"/>
           <w:rFonts w:ascii="Arial" w:hAnsi="Arial"/>
           <w:color w:val="000000"/>
           <w:u w:color="000000"/>
@@ -2315,6 +3517,7 @@
       </w:r>
       <w:r>
         <w:rPr>
+          <w:rStyle w:val="None"/>
           <w:rFonts w:ascii="Arial" w:hAnsi="Arial" w:hint="default"/>
           <w:color w:val="000000"/>
           <w:u w:color="000000"/>
@@ -2324,6 +3527,7 @@
       </w:r>
       <w:r>
         <w:rPr>
+          <w:rStyle w:val="None"/>
           <w:rFonts w:ascii="Arial" w:hAnsi="Arial"/>
           <w:color w:val="000000"/>
           <w:u w:color="000000"/>
@@ -2333,6 +3537,7 @@
       </w:r>
       <w:r>
         <w:rPr>
+          <w:rStyle w:val="None"/>
           <w:rFonts w:ascii="Arial" w:hAnsi="Arial" w:hint="default"/>
           <w:color w:val="000000"/>
           <w:u w:color="000000"/>
@@ -2342,6 +3547,7 @@
       </w:r>
       <w:r>
         <w:rPr>
+          <w:rStyle w:val="None"/>
           <w:rFonts w:ascii="Arial" w:hAnsi="Arial"/>
           <w:color w:val="000000"/>
           <w:u w:color="000000"/>
@@ -2351,28 +3557,28 @@
       </w:r>
       <w:r>
         <w:rPr>
-          <w:rStyle w:val="Hyperlink.0"/>
+          <w:rStyle w:val="Hyperlink.1"/>
           <w:rFonts w:ascii="Arial" w:cs="Arial" w:hAnsi="Arial" w:eastAsia="Arial"/>
         </w:rPr>
         <w:fldChar w:fldCharType="begin" w:fldLock="0"/>
       </w:r>
       <w:r>
         <w:rPr>
-          <w:rStyle w:val="Hyperlink.0"/>
+          <w:rStyle w:val="Hyperlink.1"/>
           <w:rFonts w:ascii="Arial" w:cs="Arial" w:hAnsi="Arial" w:eastAsia="Arial"/>
         </w:rPr>
-        <w:instrText xml:space="preserve"> HYPERLINK "https://d.docs.live.net/f09bd4834f18daab/Dokumenty/Cestovka/Letenky_doc/2016%252012/%253ca%2520href=%2522http:/www.flixbus.cz/?wt_mc=paid.cz.FlixBus.affiliate.1367.101affiliate.text.ad&amp;amp;utm_medium=affiliate&amp;amp;utm_source=nsfb&amp;amp;utm_campaign=1367&amp;amp;pid=1367#Q257C1367%22%20title=%22FlixBus%22%3E%3Cb%3EFlixBus%3C/b%3E%3C/a%3E%3Cbr%20/%3E%3Cimg%20src=%22http://pcid.flixbus.de/go.cgi?pid=1367&amp;amp;wmid=257&amp;amp;cpid=1&amp;amp;prid=1&amp;amp;view=1%22%20height=%221%22%20width=%221%22%20border=%220%22%20alt=%22FlixBus%22%20/%3E"</w:instrText>
-      </w:r>
-      <w:r>
-        <w:rPr>
-          <w:rStyle w:val="Hyperlink.0"/>
+        <w:instrText xml:space="preserve"> HYPERLINK "https://d.docs.live.net/f09bd4834f18daab/Dokumenty/Cestovka/Letenky_doc/2016%25252012/%25253ca%252520href=%252522http:/www.flixbus.cz/?wt_mc=paid.cz.FlixBus.affiliate.1367.101affiliate.text.ad&amp;amp;utm_medium=affiliate&amp;amp;utm_source=nsfb&amp;amp;utm_campaign=1367&amp;amp;pid=1367%23Q257C1367%2522%2520title=%2522FlixBus%2522%253E%253Cb%253EFlixBus%253C/b%253E%253C/a%253E%253Cbr%2520/%253E%253Cimg%2520src=%2522http://pcid.flixbus.de/go.cgi?pid=1367&amp;amp;wmid=257&amp;amp;cpid=1&amp;amp;prid=1&amp;amp;view=1%2522%2520height=%25221%2522%2520width=%25221%2522%2520border=%25220%2522%2520alt=%2522FlixBus%2522%2520/%253E"</w:instrText>
+      </w:r>
+      <w:r>
+        <w:rPr>
+          <w:rStyle w:val="Hyperlink.1"/>
           <w:rFonts w:ascii="Arial" w:cs="Arial" w:hAnsi="Arial" w:eastAsia="Arial"/>
         </w:rPr>
         <w:fldChar w:fldCharType="separate" w:fldLock="0"/>
       </w:r>
       <w:r>
         <w:rPr>
-          <w:rStyle w:val="Hyperlink.0"/>
+          <w:rStyle w:val="Hyperlink.1"/>
           <w:rFonts w:ascii="Arial" w:hAnsi="Arial"/>
           <w:rtl w:val="0"/>
           <w:lang w:val="en-US"/>
@@ -2397,6 +3603,7 @@
         <w:ind w:right="0"/>
         <w:jc w:val="left"/>
         <w:rPr>
+          <w:rStyle w:val="None"/>
           <w:rFonts w:ascii="Arial" w:cs="Arial" w:hAnsi="Arial" w:eastAsia="Arial"/>
           <w:color w:val="000000"/>
           <w:u w:color="000000"/>
@@ -2405,6 +3612,7 @@
       </w:pPr>
       <w:r>
         <w:rPr>
+          <w:rStyle w:val="None"/>
           <w:rFonts w:ascii="Arial" w:hAnsi="Arial"/>
           <w:color w:val="000000"/>
           <w:u w:color="000000"/>
@@ -2414,6 +3622,7 @@
       </w:r>
       <w:r>
         <w:rPr>
+          <w:rStyle w:val="None"/>
           <w:rFonts w:ascii="Arial" w:hAnsi="Arial" w:hint="default"/>
           <w:color w:val="000000"/>
           <w:u w:color="000000"/>
@@ -2423,6 +3632,7 @@
       </w:r>
       <w:r>
         <w:rPr>
+          <w:rStyle w:val="None"/>
           <w:rFonts w:ascii="Arial" w:hAnsi="Arial"/>
           <w:color w:val="000000"/>
           <w:u w:color="000000"/>
@@ -2432,6 +3642,7 @@
       </w:r>
       <w:r>
         <w:rPr>
+          <w:rStyle w:val="None"/>
           <w:rFonts w:ascii="Arial" w:hAnsi="Arial" w:hint="default"/>
           <w:color w:val="000000"/>
           <w:u w:color="000000"/>
@@ -2441,6 +3652,7 @@
       </w:r>
       <w:r>
         <w:rPr>
+          <w:rStyle w:val="None"/>
           <w:rFonts w:ascii="Arial" w:hAnsi="Arial"/>
           <w:color w:val="000000"/>
           <w:u w:color="000000"/>
@@ -2450,6 +3662,7 @@
       </w:r>
       <w:r>
         <w:rPr>
+          <w:rStyle w:val="None"/>
           <w:rFonts w:ascii="Arial" w:hAnsi="Arial" w:hint="default"/>
           <w:color w:val="000000"/>
           <w:u w:color="000000"/>
@@ -2459,6 +3672,7 @@
       </w:r>
       <w:r>
         <w:rPr>
+          <w:rStyle w:val="None"/>
           <w:rFonts w:ascii="Arial" w:hAnsi="Arial"/>
           <w:color w:val="000000"/>
           <w:u w:color="000000"/>
@@ -2469,9 +3683,14 @@
     </w:p>
     <w:p>
       <w:pPr>
-        <w:pStyle w:val="[Basic Paragraph]"/>
-        <w:rPr>
+        <w:pStyle w:val="No Spacing"/>
+        <w:rPr>
+          <w:rStyle w:val="None"/>
           <w:rFonts w:ascii="Arial" w:cs="Arial" w:hAnsi="Arial" w:eastAsia="Arial"/>
+          <w:b w:val="1"/>
+          <w:bCs w:val="1"/>
+          <w:sz w:val="28"/>
+          <w:szCs w:val="28"/>
         </w:rPr>
       </w:pPr>
     </w:p>
@@ -2479,42 +3698,7 @@
       <w:pPr>
         <w:pStyle w:val="No Spacing"/>
         <w:rPr>
-          <w:rFonts w:ascii="Arial" w:cs="Arial" w:hAnsi="Arial" w:eastAsia="Arial"/>
-          <w:b w:val="1"/>
-          <w:bCs w:val="1"/>
-          <w:sz w:val="28"/>
-          <w:szCs w:val="28"/>
-        </w:rPr>
-      </w:pPr>
-    </w:p>
-    <w:p>
-      <w:pPr>
-        <w:pStyle w:val="No Spacing"/>
-        <w:rPr>
-          <w:rFonts w:ascii="Arial" w:cs="Arial" w:hAnsi="Arial" w:eastAsia="Arial"/>
-          <w:b w:val="1"/>
-          <w:bCs w:val="1"/>
-          <w:sz w:val="28"/>
-          <w:szCs w:val="28"/>
-        </w:rPr>
-      </w:pPr>
-    </w:p>
-    <w:p>
-      <w:pPr>
-        <w:pStyle w:val="No Spacing"/>
-        <w:rPr>
-          <w:rFonts w:ascii="Arial" w:cs="Arial" w:hAnsi="Arial" w:eastAsia="Arial"/>
-          <w:b w:val="1"/>
-          <w:bCs w:val="1"/>
-          <w:sz w:val="28"/>
-          <w:szCs w:val="28"/>
-        </w:rPr>
-      </w:pPr>
-    </w:p>
-    <w:p>
-      <w:pPr>
-        <w:pStyle w:val="No Spacing"/>
-        <w:rPr>
+          <w:rStyle w:val="None"/>
           <w:rFonts w:ascii="Arial" w:cs="Arial" w:hAnsi="Arial" w:eastAsia="Arial"/>
           <w:b w:val="1"/>
           <w:bCs w:val="1"/>
@@ -2527,7 +3711,7 @@
       <w:tblPr>
         <w:tblW w:w="8108" w:type="dxa"/>
         <w:jc w:val="left"/>
-        <w:tblInd w:w="108" w:type="dxa"/>
+        <w:tblInd w:w="216" w:type="dxa"/>
         <w:tblBorders>
           <w:top w:val="single" w:color="ffffff" w:sz="8" w:space="0" w:shadow="0" w:frame="0"/>
           <w:left w:val="single" w:color="ffffff" w:sz="8" w:space="0" w:shadow="0" w:frame="0"/>
@@ -2548,7 +3732,7 @@
           <w:shd w:val="clear" w:color="auto" w:fill="ced7e7"/>
         </w:tblPrEx>
         <w:trPr>
-          <w:trHeight w:val="360" w:hRule="atLeast"/>
+          <w:trHeight w:val="370" w:hRule="atLeast"/>
         </w:trPr>
         <w:tc>
           <w:tcPr>
@@ -2575,6 +3759,7 @@
             </w:pPr>
             <w:r>
               <w:rPr>
+                <w:rStyle w:val="None"/>
                 <w:b w:val="1"/>
                 <w:bCs w:val="1"/>
                 <w:sz w:val="32"/>
@@ -2585,6 +3770,7 @@
             </w:r>
             <w:r>
               <w:rPr>
+                <w:rStyle w:val="None"/>
                 <w:b w:val="1"/>
                 <w:bCs w:val="1"/>
                 <w:sz w:val="32"/>
@@ -2620,6 +3806,7 @@
             </w:pPr>
             <w:r>
               <w:rPr>
+                <w:rStyle w:val="None"/>
                 <w:sz w:val="32"/>
                 <w:szCs w:val="32"/>
                 <w:rtl w:val="0"/>
@@ -2634,7 +3821,7 @@
           <w:shd w:val="clear" w:color="auto" w:fill="ced7e7"/>
         </w:tblPrEx>
         <w:trPr>
-          <w:trHeight w:val="360" w:hRule="atLeast"/>
+          <w:trHeight w:val="370" w:hRule="atLeast"/>
         </w:trPr>
         <w:tc>
           <w:tcPr>
@@ -2661,6 +3848,7 @@
             </w:pPr>
             <w:r>
               <w:rPr>
+                <w:rStyle w:val="None"/>
                 <w:b w:val="1"/>
                 <w:bCs w:val="1"/>
                 <w:sz w:val="32"/>
@@ -2671,6 +3859,7 @@
             </w:r>
             <w:r>
               <w:rPr>
+                <w:rStyle w:val="None"/>
                 <w:b w:val="1"/>
                 <w:bCs w:val="1"/>
                 <w:sz w:val="32"/>
@@ -2681,6 +3870,7 @@
             </w:r>
             <w:r>
               <w:rPr>
+                <w:rStyle w:val="None"/>
                 <w:b w:val="1"/>
                 <w:bCs w:val="1"/>
                 <w:sz w:val="32"/>
@@ -2691,6 +3881,7 @@
             </w:r>
             <w:r>
               <w:rPr>
+                <w:rStyle w:val="None"/>
                 <w:b w:val="1"/>
                 <w:bCs w:val="1"/>
                 <w:sz w:val="32"/>
@@ -2702,6 +3893,7 @@
             </w:r>
             <w:r>
               <w:rPr>
+                <w:rStyle w:val="None"/>
                 <w:b w:val="1"/>
                 <w:bCs w:val="1"/>
                 <w:sz w:val="32"/>
@@ -2712,6 +3904,7 @@
             </w:r>
             <w:r>
               <w:rPr>
+                <w:rStyle w:val="None"/>
                 <w:b w:val="1"/>
                 <w:bCs w:val="1"/>
                 <w:sz w:val="32"/>
@@ -2747,6 +3940,7 @@
             </w:pPr>
             <w:r>
               <w:rPr>
+                <w:rStyle w:val="None"/>
                 <w:sz w:val="32"/>
                 <w:szCs w:val="32"/>
                 <w:rtl w:val="0"/>
@@ -2761,7 +3955,7 @@
           <w:shd w:val="clear" w:color="auto" w:fill="ced7e7"/>
         </w:tblPrEx>
         <w:trPr>
-          <w:trHeight w:val="360" w:hRule="atLeast"/>
+          <w:trHeight w:val="370" w:hRule="atLeast"/>
         </w:trPr>
         <w:tc>
           <w:tcPr>
@@ -2788,6 +3982,7 @@
             </w:pPr>
             <w:r>
               <w:rPr>
+                <w:rStyle w:val="None"/>
                 <w:b w:val="1"/>
                 <w:bCs w:val="1"/>
                 <w:sz w:val="32"/>
@@ -2823,6 +4018,7 @@
             </w:pPr>
             <w:r>
               <w:rPr>
+                <w:rStyle w:val="None"/>
                 <w:sz w:val="32"/>
                 <w:szCs w:val="32"/>
                 <w:rtl w:val="0"/>
@@ -2837,7 +4033,7 @@
           <w:shd w:val="clear" w:color="auto" w:fill="ced7e7"/>
         </w:tblPrEx>
         <w:trPr>
-          <w:trHeight w:val="360" w:hRule="atLeast"/>
+          <w:trHeight w:val="370" w:hRule="atLeast"/>
         </w:trPr>
         <w:tc>
           <w:tcPr>
@@ -2864,6 +4060,7 @@
             </w:pPr>
             <w:r>
               <w:rPr>
+                <w:rStyle w:val="None"/>
                 <w:sz w:val="32"/>
                 <w:szCs w:val="32"/>
                 <w:rtl w:val="0"/>
@@ -2897,6 +4094,7 @@
             </w:pPr>
             <w:r>
               <w:rPr>
+                <w:rStyle w:val="None"/>
                 <w:sz w:val="32"/>
                 <w:szCs w:val="32"/>
                 <w:rtl w:val="0"/>
@@ -2911,7 +4109,7 @@
           <w:shd w:val="clear" w:color="auto" w:fill="ced7e7"/>
         </w:tblPrEx>
         <w:trPr>
-          <w:trHeight w:val="360" w:hRule="atLeast"/>
+          <w:trHeight w:val="370" w:hRule="atLeast"/>
         </w:trPr>
         <w:tc>
           <w:tcPr>
@@ -2938,6 +4136,7 @@
             </w:pPr>
             <w:r>
               <w:rPr>
+                <w:rStyle w:val="None"/>
                 <w:sz w:val="32"/>
                 <w:szCs w:val="32"/>
                 <w:rtl w:val="0"/>
@@ -2972,6 +4171,7 @@
             </w:pPr>
             <w:r>
               <w:rPr>
+                <w:rStyle w:val="None"/>
                 <w:sz w:val="32"/>
                 <w:szCs w:val="32"/>
                 <w:rtl w:val="0"/>
@@ -2986,7 +4186,7 @@
           <w:shd w:val="clear" w:color="auto" w:fill="ced7e7"/>
         </w:tblPrEx>
         <w:trPr>
-          <w:trHeight w:val="360" w:hRule="atLeast"/>
+          <w:trHeight w:val="370" w:hRule="atLeast"/>
         </w:trPr>
         <w:tc>
           <w:tcPr>
@@ -3013,6 +4213,7 @@
             </w:pPr>
             <w:r>
               <w:rPr>
+                <w:rStyle w:val="None"/>
                 <w:sz w:val="32"/>
                 <w:szCs w:val="32"/>
                 <w:rtl w:val="0"/>
@@ -3047,6 +4248,7 @@
             </w:pPr>
             <w:r>
               <w:rPr>
+                <w:rStyle w:val="None"/>
                 <w:sz w:val="32"/>
                 <w:szCs w:val="32"/>
                 <w:rtl w:val="0"/>
@@ -3061,7 +4263,7 @@
           <w:shd w:val="clear" w:color="auto" w:fill="ced7e7"/>
         </w:tblPrEx>
         <w:trPr>
-          <w:trHeight w:val="360" w:hRule="atLeast"/>
+          <w:trHeight w:val="370" w:hRule="atLeast"/>
         </w:trPr>
         <w:tc>
           <w:tcPr>
@@ -3088,6 +4290,7 @@
             </w:pPr>
             <w:r>
               <w:rPr>
+                <w:rStyle w:val="None"/>
                 <w:sz w:val="32"/>
                 <w:szCs w:val="32"/>
                 <w:rtl w:val="0"/>
@@ -3122,6 +4325,7 @@
             </w:pPr>
             <w:r>
               <w:rPr>
+                <w:rStyle w:val="None"/>
                 <w:sz w:val="32"/>
                 <w:szCs w:val="32"/>
                 <w:rtl w:val="0"/>
@@ -3130,6 +4334,7 @@
             </w:r>
             <w:r>
               <w:rPr>
+                <w:rStyle w:val="None"/>
                 <w:sz w:val="32"/>
                 <w:szCs w:val="32"/>
                 <w:rtl w:val="0"/>
@@ -3138,6 +4343,7 @@
             </w:r>
             <w:r>
               <w:rPr>
+                <w:rStyle w:val="None"/>
                 <w:sz w:val="32"/>
                 <w:szCs w:val="32"/>
                 <w:rtl w:val="0"/>
@@ -3146,6 +4352,7 @@
             </w:r>
             <w:r>
               <w:rPr>
+                <w:rStyle w:val="None"/>
                 <w:sz w:val="32"/>
                 <w:szCs w:val="32"/>
                 <w:rtl w:val="0"/>
@@ -3154,6 +4361,7 @@
             </w:r>
             <w:r>
               <w:rPr>
+                <w:rStyle w:val="None"/>
                 <w:sz w:val="32"/>
                 <w:szCs w:val="32"/>
                 <w:rtl w:val="0"/>
@@ -3162,6 +4370,7 @@
             </w:r>
             <w:r>
               <w:rPr>
+                <w:rStyle w:val="None"/>
                 <w:sz w:val="32"/>
                 <w:szCs w:val="32"/>
                 <w:rtl w:val="0"/>
@@ -3176,7 +4385,7 @@
           <w:shd w:val="clear" w:color="auto" w:fill="ced7e7"/>
         </w:tblPrEx>
         <w:trPr>
-          <w:trHeight w:val="360" w:hRule="atLeast"/>
+          <w:trHeight w:val="370" w:hRule="atLeast"/>
         </w:trPr>
         <w:tc>
           <w:tcPr>
@@ -3203,6 +4412,7 @@
             </w:pPr>
             <w:r>
               <w:rPr>
+                <w:rStyle w:val="None"/>
                 <w:sz w:val="32"/>
                 <w:szCs w:val="32"/>
                 <w:rtl w:val="0"/>
@@ -3237,6 +4447,7 @@
             </w:pPr>
             <w:r>
               <w:rPr>
+                <w:rStyle w:val="None"/>
                 <w:sz w:val="32"/>
                 <w:szCs w:val="32"/>
                 <w:rtl w:val="0"/>
@@ -3245,6 +4456,7 @@
             </w:r>
             <w:r>
               <w:rPr>
+                <w:rStyle w:val="None"/>
                 <w:sz w:val="32"/>
                 <w:szCs w:val="32"/>
                 <w:rtl w:val="0"/>
@@ -3253,6 +4465,7 @@
             </w:r>
             <w:r>
               <w:rPr>
+                <w:rStyle w:val="None"/>
                 <w:sz w:val="32"/>
                 <w:szCs w:val="32"/>
                 <w:rtl w:val="0"/>
@@ -3261,6 +4474,7 @@
             </w:r>
             <w:r>
               <w:rPr>
+                <w:rStyle w:val="None"/>
                 <w:sz w:val="32"/>
                 <w:szCs w:val="32"/>
                 <w:rtl w:val="0"/>
@@ -3269,6 +4483,7 @@
             </w:r>
             <w:r>
               <w:rPr>
+                <w:rStyle w:val="None"/>
                 <w:sz w:val="32"/>
                 <w:szCs w:val="32"/>
                 <w:rtl w:val="0"/>
@@ -3277,6 +4492,7 @@
             </w:r>
             <w:r>
               <w:rPr>
+                <w:rStyle w:val="None"/>
                 <w:sz w:val="32"/>
                 <w:szCs w:val="32"/>
                 <w:rtl w:val="0"/>
@@ -3291,7 +4507,7 @@
           <w:shd w:val="clear" w:color="auto" w:fill="ced7e7"/>
         </w:tblPrEx>
         <w:trPr>
-          <w:trHeight w:val="360" w:hRule="atLeast"/>
+          <w:trHeight w:val="370" w:hRule="atLeast"/>
         </w:trPr>
         <w:tc>
           <w:tcPr>
@@ -3318,6 +4534,7 @@
             </w:pPr>
             <w:r>
               <w:rPr>
+                <w:rStyle w:val="None"/>
                 <w:sz w:val="32"/>
                 <w:szCs w:val="32"/>
                 <w:rtl w:val="0"/>
@@ -3352,6 +4569,7 @@
             </w:pPr>
             <w:r>
               <w:rPr>
+                <w:rStyle w:val="None"/>
                 <w:sz w:val="32"/>
                 <w:szCs w:val="32"/>
                 <w:rtl w:val="0"/>
@@ -3365,16 +4583,34 @@
     <w:p>
       <w:pPr>
         <w:pStyle w:val="No Spacing"/>
+        <w:widowControl w:val="0"/>
         <w:spacing w:line="240" w:lineRule="auto"/>
-        <w:rPr>
+        <w:ind w:left="108" w:hanging="108"/>
+        <w:rPr>
+          <w:rStyle w:val="None"/>
           <w:rFonts w:ascii="Arial" w:cs="Arial" w:hAnsi="Arial" w:eastAsia="Arial"/>
+          <w:b w:val="1"/>
+          <w:bCs w:val="1"/>
+          <w:sz w:val="28"/>
+          <w:szCs w:val="28"/>
         </w:rPr>
       </w:pPr>
     </w:p>
     <w:p>
       <w:pPr>
         <w:pStyle w:val="No Spacing"/>
-        <w:rPr>
+        <w:spacing w:line="240" w:lineRule="auto"/>
+        <w:rPr>
+          <w:rStyle w:val="None"/>
+          <w:rFonts w:ascii="Arial" w:cs="Arial" w:hAnsi="Arial" w:eastAsia="Arial"/>
+        </w:rPr>
+      </w:pPr>
+    </w:p>
+    <w:p>
+      <w:pPr>
+        <w:pStyle w:val="No Spacing"/>
+        <w:rPr>
+          <w:rStyle w:val="None"/>
           <w:rFonts w:ascii="Arial" w:cs="Arial" w:hAnsi="Arial" w:eastAsia="Arial"/>
         </w:rPr>
       </w:pPr>
@@ -3383,6 +4619,7 @@
       <w:pPr>
         <w:pStyle w:val="[Basic Paragraph]"/>
         <w:rPr>
+          <w:rStyle w:val="None"/>
           <w:rFonts w:ascii="Arial" w:cs="Arial" w:hAnsi="Arial" w:eastAsia="Arial"/>
         </w:rPr>
       </w:pPr>
@@ -3390,24 +4627,17 @@
     <w:p>
       <w:pPr>
         <w:pStyle w:val="[Basic Paragraph]"/>
-        <w:rPr>
-          <w:rFonts w:ascii="Arial" w:cs="Arial" w:hAnsi="Arial" w:eastAsia="Arial"/>
-        </w:rPr>
       </w:pPr>
-    </w:p>
-    <w:p>
-      <w:pPr>
-        <w:pStyle w:val="No Spacing"/>
-      </w:pPr>
-      <w:r>
-        <w:rPr>
+      <w:r>
+        <w:rPr>
+          <w:rStyle w:val="None"/>
           <w:rFonts w:ascii="Arial" w:cs="Arial" w:hAnsi="Arial" w:eastAsia="Arial"/>
         </w:rPr>
       </w:r>
     </w:p>
     <w:sectPr>
-      <w:headerReference w:type="default" r:id="rId4"/>
-      <w:footerReference w:type="default" r:id="rId5"/>
+      <w:headerReference w:type="default" r:id="rId7"/>
+      <w:footerReference w:type="default" r:id="rId8"/>
       <w:pgSz w:w="11900" w:h="16840" w:orient="portrait"/>
       <w:pgMar w:top="1418" w:right="1134" w:bottom="1418" w:left="1134" w:header="709" w:footer="709"/>
       <w:bidi w:val="0"/>
@@ -3494,7 +4724,7 @@
             <wp:posOffset>5306695</wp:posOffset>
           </wp:positionH>
           <wp:positionV relativeFrom="page">
-            <wp:posOffset>267335</wp:posOffset>
+            <wp:posOffset>267334</wp:posOffset>
           </wp:positionV>
           <wp:extent cx="1621156" cy="920115"/>
           <wp:effectExtent l="0" t="0" r="0" b="0"/>
@@ -4177,13 +5407,26 @@
       </w:numPr>
     </w:pPr>
   </w:style>
+  <w:style w:type="character" w:styleId="None">
+    <w:name w:val="None"/>
+  </w:style>
   <w:style w:type="character" w:styleId="Hyperlink.0">
     <w:name w:val="Hyperlink.0"/>
-    <w:basedOn w:val="Hyperlink"/>
+    <w:basedOn w:val="None"/>
     <w:next w:val="Hyperlink.0"/>
     <w:rPr>
       <w:color w:val="0563c1"/>
       <w:u w:val="single" w:color="0563c1"/>
+    </w:rPr>
+  </w:style>
+  <w:style w:type="character" w:styleId="Hyperlink.1">
+    <w:name w:val="Hyperlink.1"/>
+    <w:basedOn w:val="None"/>
+    <w:next w:val="Hyperlink.1"/>
+    <w:rPr>
+      <w:color w:val="0563c1"/>
+      <w:u w:val="single" w:color="0563c1"/>
+      <w:lang w:val="en-US"/>
     </w:rPr>
   </w:style>
 </w:styles>
@@ -4334,9 +5577,9 @@
         </a:effectStyle>
         <a:effectStyle>
           <a:effectLst>
-            <a:outerShdw sx="100000" sy="100000" kx="0" ky="0" algn="b" rotWithShape="0" blurRad="38100" dist="20000" dir="5400000">
+            <a:outerShdw sx="100000" sy="100000" kx="0" ky="0" algn="b" rotWithShape="0" blurRad="38100" dist="23000" dir="5400000">
               <a:srgbClr val="000000">
-                <a:alpha val="38000"/>
+                <a:alpha val="35000"/>
               </a:srgbClr>
             </a:outerShdw>
           </a:effectLst>
@@ -4416,7 +5659,7 @@
         </a:effectLst>
         <a:sp3d/>
       </a:spPr>
-      <a:bodyPr rot="0" spcFirstLastPara="1" vertOverflow="overflow" horzOverflow="overflow" vert="horz" wrap="square" lIns="45719" tIns="45719" rIns="45719" bIns="45719" numCol="1" spcCol="38100" rtlCol="0" anchor="ctr" upright="0">
+      <a:bodyPr rot="0" spcFirstLastPara="1" vertOverflow="overflow" horzOverflow="overflow" vert="horz" wrap="square" lIns="45718" tIns="45718" rIns="45718" bIns="45718" numCol="1" spcCol="38100" rtlCol="0" anchor="ctr" upright="0">
         <a:spAutoFit/>
       </a:bodyPr>
       <a:lstStyle>
@@ -4444,10 +5687,10 @@
             </a:solidFill>
             <a:effectLst/>
             <a:uFillTx/>
-            <a:latin typeface="Calibri"/>
-            <a:ea typeface="Calibri"/>
-            <a:cs typeface="Calibri"/>
-            <a:sym typeface="Calibri"/>
+            <a:latin typeface="+mn-lt"/>
+            <a:ea typeface="+mn-ea"/>
+            <a:cs typeface="+mn-cs"/>
+            <a:sym typeface="Helvetica Neue"/>
           </a:defRPr>
         </a:defPPr>
         <a:lvl1pPr marL="0" marR="0" indent="0" algn="l" defTabSz="914400" rtl="0" fontAlgn="auto" latinLnBrk="1" hangingPunct="0">
@@ -4703,9 +5946,9 @@
           <a:round/>
         </a:ln>
         <a:effectLst>
-          <a:outerShdw sx="100000" sy="100000" kx="0" ky="0" algn="b" rotWithShape="0" blurRad="38100" dist="20000" dir="5400000">
+          <a:outerShdw sx="100000" sy="100000" kx="0" ky="0" algn="b" rotWithShape="0" blurRad="38100" dist="23000" dir="5400000">
             <a:srgbClr val="000000">
-              <a:alpha val="38000"/>
+              <a:alpha val="35000"/>
             </a:srgbClr>
           </a:outerShdw>
         </a:effectLst>
@@ -4993,7 +6236,7 @@
         <a:effectLst/>
         <a:sp3d/>
       </a:spPr>
-      <a:bodyPr rot="0" spcFirstLastPara="1" vertOverflow="overflow" horzOverflow="overflow" vert="horz" wrap="square" lIns="45719" tIns="45719" rIns="45719" bIns="45719" numCol="1" spcCol="38100" rtlCol="0" anchor="t" upright="0">
+      <a:bodyPr rot="0" spcFirstLastPara="1" vertOverflow="overflow" horzOverflow="overflow" vert="horz" wrap="square" lIns="45718" tIns="45718" rIns="45718" bIns="45718" numCol="1" spcCol="38100" rtlCol="0" anchor="t" upright="0">
         <a:spAutoFit/>
       </a:bodyPr>
       <a:lstStyle>
@@ -5021,10 +6264,10 @@
             </a:solidFill>
             <a:effectLst/>
             <a:uFillTx/>
-            <a:latin typeface="Calibri"/>
-            <a:ea typeface="Calibri"/>
-            <a:cs typeface="Calibri"/>
-            <a:sym typeface="Calibri"/>
+            <a:latin typeface="+mn-lt"/>
+            <a:ea typeface="+mn-ea"/>
+            <a:cs typeface="+mn-cs"/>
+            <a:sym typeface="Helvetica Neue"/>
           </a:defRPr>
         </a:defPPr>
         <a:lvl1pPr marL="0" marR="0" indent="0" algn="l" defTabSz="914400" rtl="0" fontAlgn="auto" latinLnBrk="1" hangingPunct="0">

</xml_diff>